<commit_message>
Enhance: Add Package Translation Loader, Scheduled Report Support, Advanced AND/OR Logic, and Query Audit Logs.
</commit_message>
<xml_diff>
--- a/documentation/Query Builder Documentation.docx
+++ b/documentation/Query Builder Documentation.docx
@@ -28,7 +28,7 @@
     </w:p>
     <w:p>
       <w:pPr>
-        <w:pStyle w:val="Normal1"/>
+        <w:pStyle w:val="LOnormal"/>
         <w:rPr>
           <w:b/>
           <w:b/>
@@ -77,7 +77,7 @@
     </w:p>
     <w:p>
       <w:pPr>
-        <w:pStyle w:val="Normal1"/>
+        <w:pStyle w:val="LOnormal"/>
         <w:spacing w:lineRule="auto" w:line="240" w:before="240" w:after="240"/>
         <w:rPr>
           <w:b/>
@@ -115,7 +115,7 @@
     </w:p>
     <w:p>
       <w:pPr>
-        <w:pStyle w:val="Normal1"/>
+        <w:pStyle w:val="LOnormal"/>
         <w:shd w:val="clear" w:fill="FFFFFF"/>
         <w:spacing w:lineRule="auto" w:line="240" w:before="0" w:after="320"/>
         <w:rPr>
@@ -156,7 +156,7 @@
     </w:p>
     <w:p>
       <w:pPr>
-        <w:pStyle w:val="Normal1"/>
+        <w:pStyle w:val="LOnormal"/>
         <w:shd w:val="clear" w:fill="FFFFFF"/>
         <w:spacing w:lineRule="auto" w:line="240" w:before="0" w:after="320"/>
         <w:rPr>
@@ -224,7 +224,7 @@
     </w:p>
     <w:p>
       <w:pPr>
-        <w:pStyle w:val="Normal1"/>
+        <w:pStyle w:val="LOnormal"/>
         <w:shd w:val="clear" w:fill="FFFFFF"/>
         <w:spacing w:lineRule="auto" w:line="240" w:before="0" w:after="320"/>
         <w:rPr>
@@ -265,7 +265,7 @@
     </w:p>
     <w:p>
       <w:pPr>
-        <w:pStyle w:val="Normal1"/>
+        <w:pStyle w:val="LOnormal"/>
         <w:spacing w:lineRule="auto" w:line="240" w:before="240" w:after="240"/>
         <w:rPr/>
       </w:pPr>
@@ -327,7 +327,7 @@
     </w:p>
     <w:p>
       <w:pPr>
-        <w:pStyle w:val="Normal1"/>
+        <w:pStyle w:val="LOnormal"/>
         <w:numPr>
           <w:ilvl w:val="0"/>
           <w:numId w:val="1"/>
@@ -349,7 +349,7 @@
     </w:p>
     <w:p>
       <w:pPr>
-        <w:pStyle w:val="Normal1"/>
+        <w:pStyle w:val="LOnormal"/>
         <w:numPr>
           <w:ilvl w:val="0"/>
           <w:numId w:val="1"/>
@@ -371,7 +371,7 @@
     </w:p>
     <w:p>
       <w:pPr>
-        <w:pStyle w:val="Normal1"/>
+        <w:pStyle w:val="LOnormal"/>
         <w:numPr>
           <w:ilvl w:val="0"/>
           <w:numId w:val="1"/>
@@ -393,7 +393,7 @@
     </w:p>
     <w:p>
       <w:pPr>
-        <w:pStyle w:val="Normal1"/>
+        <w:pStyle w:val="LOnormal"/>
         <w:numPr>
           <w:ilvl w:val="0"/>
           <w:numId w:val="1"/>
@@ -439,7 +439,7 @@
     </w:p>
     <w:p>
       <w:pPr>
-        <w:pStyle w:val="Normal1"/>
+        <w:pStyle w:val="LOnormal"/>
         <w:numPr>
           <w:ilvl w:val="0"/>
           <w:numId w:val="2"/>
@@ -461,7 +461,7 @@
     </w:p>
     <w:p>
       <w:pPr>
-        <w:pStyle w:val="Normal1"/>
+        <w:pStyle w:val="LOnormal"/>
         <w:numPr>
           <w:ilvl w:val="0"/>
           <w:numId w:val="2"/>
@@ -483,7 +483,7 @@
     </w:p>
     <w:p>
       <w:pPr>
-        <w:pStyle w:val="Normal1"/>
+        <w:pStyle w:val="LOnormal"/>
         <w:numPr>
           <w:ilvl w:val="0"/>
           <w:numId w:val="2"/>
@@ -505,7 +505,7 @@
     </w:p>
     <w:p>
       <w:pPr>
-        <w:pStyle w:val="Normal1"/>
+        <w:pStyle w:val="LOnormal"/>
         <w:numPr>
           <w:ilvl w:val="0"/>
           <w:numId w:val="2"/>
@@ -527,7 +527,7 @@
     </w:p>
     <w:p>
       <w:pPr>
-        <w:pStyle w:val="Normal1"/>
+        <w:pStyle w:val="LOnormal"/>
         <w:numPr>
           <w:ilvl w:val="0"/>
           <w:numId w:val="2"/>
@@ -549,7 +549,7 @@
     </w:p>
     <w:p>
       <w:pPr>
-        <w:pStyle w:val="Normal1"/>
+        <w:pStyle w:val="LOnormal"/>
         <w:numPr>
           <w:ilvl w:val="0"/>
           <w:numId w:val="2"/>
@@ -571,7 +571,7 @@
     </w:p>
     <w:p>
       <w:pPr>
-        <w:pStyle w:val="Normal1"/>
+        <w:pStyle w:val="LOnormal"/>
         <w:numPr>
           <w:ilvl w:val="0"/>
           <w:numId w:val="2"/>
@@ -593,7 +593,7 @@
     </w:p>
     <w:p>
       <w:pPr>
-        <w:pStyle w:val="Normal1"/>
+        <w:pStyle w:val="LOnormal"/>
         <w:numPr>
           <w:ilvl w:val="0"/>
           <w:numId w:val="2"/>
@@ -681,7 +681,7 @@
     </w:p>
     <w:p>
       <w:pPr>
-        <w:pStyle w:val="Normal1"/>
+        <w:pStyle w:val="LOnormal"/>
         <w:numPr>
           <w:ilvl w:val="0"/>
           <w:numId w:val="2"/>
@@ -703,6 +703,226 @@
     </w:p>
     <w:p>
       <w:pPr>
+        <w:pStyle w:val="TextBody"/>
+        <w:numPr>
+          <w:ilvl w:val="0"/>
+          <w:numId w:val="2"/>
+        </w:numPr>
+        <w:spacing w:lineRule="auto" w:line="240" w:beforeAutospacing="0" w:before="0" w:after="240"/>
+        <w:ind w:left="720" w:hanging="360"/>
+        <w:rPr/>
+      </w:pPr>
+      <w:r>
+        <w:rPr>
+          <w:rStyle w:val="StrongEmphasis"/>
+          <w:rFonts w:ascii="apple-system;BlinkMacSystemFont;Segoe UI;Noto Sans;Helvetica;Arial;sans-serif;Apple Color Emoji;Segoe UI Emoji" w:hAnsi="apple-system;BlinkMacSystemFont;Segoe UI;Noto Sans;Helvetica;Arial;sans-serif;Apple Color Emoji;Segoe UI Emoji"/>
+          <w:b/>
+          <w:i w:val="false"/>
+          <w:caps w:val="false"/>
+          <w:smallCaps w:val="false"/>
+          <w:color w:val="1F2328"/>
+          <w:spacing w:val="0"/>
+          <w:sz w:val="22"/>
+          <w:szCs w:val="22"/>
+        </w:rPr>
+        <w:t xml:space="preserve">Complex condition building </w:t>
+      </w:r>
+      <w:r>
+        <w:rPr>
+          <w:rFonts w:ascii="apple-system;BlinkMacSystemFont;Segoe UI;Noto Sans;Helvetica;Arial;sans-serif;Apple Color Emoji;Segoe UI Emoji" w:hAnsi="apple-system;BlinkMacSystemFont;Segoe UI;Noto Sans;Helvetica;Arial;sans-serif;Apple Color Emoji;Segoe UI Emoji"/>
+          <w:b w:val="false"/>
+          <w:i w:val="false"/>
+          <w:caps w:val="false"/>
+          <w:smallCaps w:val="false"/>
+          <w:color w:val="1F2328"/>
+          <w:spacing w:val="0"/>
+          <w:sz w:val="22"/>
+          <w:szCs w:val="22"/>
+        </w:rPr>
+        <w:t>– Support AND/OR logic for advanced queries.</w:t>
+      </w:r>
+    </w:p>
+    <w:p>
+      <w:pPr>
+        <w:pStyle w:val="TextBody"/>
+        <w:numPr>
+          <w:ilvl w:val="0"/>
+          <w:numId w:val="2"/>
+        </w:numPr>
+        <w:spacing w:lineRule="auto" w:line="240" w:beforeAutospacing="0" w:before="0" w:after="240"/>
+        <w:ind w:left="720" w:hanging="360"/>
+        <w:rPr/>
+      </w:pPr>
+      <w:r>
+        <w:rPr>
+          <w:rStyle w:val="StrongEmphasis"/>
+          <w:rFonts w:ascii="apple-system;BlinkMacSystemFont;Segoe UI;Noto Sans;Helvetica;Arial;sans-serif;Apple Color Emoji;Segoe UI Emoji" w:hAnsi="apple-system;BlinkMacSystemFont;Segoe UI;Noto Sans;Helvetica;Arial;sans-serif;Apple Color Emoji;Segoe UI Emoji"/>
+          <w:b/>
+          <w:i w:val="false"/>
+          <w:caps w:val="false"/>
+          <w:smallCaps w:val="false"/>
+          <w:color w:val="1F2328"/>
+          <w:spacing w:val="0"/>
+          <w:sz w:val="22"/>
+          <w:szCs w:val="22"/>
+        </w:rPr>
+        <w:t xml:space="preserve">Scheduling Reports </w:t>
+      </w:r>
+      <w:r>
+        <w:rPr>
+          <w:rFonts w:ascii="apple-system;BlinkMacSystemFont;Segoe UI;Noto Sans;Helvetica;Arial;sans-serif;Apple Color Emoji;Segoe UI Emoji" w:hAnsi="apple-system;BlinkMacSystemFont;Segoe UI;Noto Sans;Helvetica;Arial;sans-serif;Apple Color Emoji;Segoe UI Emoji"/>
+          <w:b w:val="false"/>
+          <w:i w:val="false"/>
+          <w:caps w:val="false"/>
+          <w:smallCaps w:val="false"/>
+          <w:color w:val="1F2328"/>
+          <w:spacing w:val="0"/>
+          <w:sz w:val="22"/>
+          <w:szCs w:val="22"/>
+        </w:rPr>
+        <w:t>– Automate report generation and email delivery.</w:t>
+      </w:r>
+    </w:p>
+    <w:p>
+      <w:pPr>
+        <w:pStyle w:val="TextBody"/>
+        <w:numPr>
+          <w:ilvl w:val="0"/>
+          <w:numId w:val="2"/>
+        </w:numPr>
+        <w:spacing w:lineRule="auto" w:line="240" w:beforeAutospacing="0" w:before="0" w:after="240"/>
+        <w:ind w:left="720" w:hanging="360"/>
+        <w:rPr/>
+      </w:pPr>
+      <w:r>
+        <w:rPr>
+          <w:rStyle w:val="StrongEmphasis"/>
+          <w:rFonts w:ascii="apple-system;BlinkMacSystemFont;Segoe UI;Noto Sans;Helvetica;Arial;sans-serif;Apple Color Emoji;Segoe UI Emoji" w:hAnsi="apple-system;BlinkMacSystemFont;Segoe UI;Noto Sans;Helvetica;Arial;sans-serif;Apple Color Emoji;Segoe UI Emoji"/>
+          <w:b/>
+          <w:i w:val="false"/>
+          <w:caps w:val="false"/>
+          <w:smallCaps w:val="false"/>
+          <w:color w:val="1F2328"/>
+          <w:spacing w:val="0"/>
+          <w:sz w:val="22"/>
+          <w:szCs w:val="22"/>
+        </w:rPr>
+        <w:t xml:space="preserve">Audit Logs &amp; Query Tracking </w:t>
+      </w:r>
+      <w:r>
+        <w:rPr>
+          <w:rFonts w:ascii="apple-system;BlinkMacSystemFont;Segoe UI;Noto Sans;Helvetica;Arial;sans-serif;Apple Color Emoji;Segoe UI Emoji" w:hAnsi="apple-system;BlinkMacSystemFont;Segoe UI;Noto Sans;Helvetica;Arial;sans-serif;Apple Color Emoji;Segoe UI Emoji"/>
+          <w:b w:val="false"/>
+          <w:i w:val="false"/>
+          <w:caps w:val="false"/>
+          <w:smallCaps w:val="false"/>
+          <w:color w:val="1F2328"/>
+          <w:spacing w:val="0"/>
+          <w:sz w:val="22"/>
+          <w:szCs w:val="22"/>
+        </w:rPr>
+        <w:t>– Keep a history of all executed queries with timestamps and user details.</w:t>
+      </w:r>
+    </w:p>
+    <w:p>
+      <w:pPr>
+        <w:pStyle w:val="TextBody"/>
+        <w:numPr>
+          <w:ilvl w:val="0"/>
+          <w:numId w:val="2"/>
+        </w:numPr>
+        <w:spacing w:lineRule="auto" w:line="240" w:beforeAutospacing="0" w:before="0" w:after="240"/>
+        <w:ind w:left="720" w:hanging="360"/>
+        <w:rPr/>
+      </w:pPr>
+      <w:r>
+        <w:rPr>
+          <w:rStyle w:val="StrongEmphasis"/>
+          <w:rFonts w:ascii="apple-system;BlinkMacSystemFont;Segoe UI;Noto Sans;Helvetica;Arial;sans-serif;Apple Color Emoji;Segoe UI Emoji" w:hAnsi="apple-system;BlinkMacSystemFont;Segoe UI;Noto Sans;Helvetica;Arial;sans-serif;Apple Color Emoji;Segoe UI Emoji"/>
+          <w:b/>
+          <w:i w:val="false"/>
+          <w:caps w:val="false"/>
+          <w:smallCaps w:val="false"/>
+          <w:color w:val="1F2328"/>
+          <w:spacing w:val="0"/>
+          <w:sz w:val="22"/>
+          <w:szCs w:val="22"/>
+        </w:rPr>
+        <w:t xml:space="preserve">Will Add 2 Screen (Variant) </w:t>
+      </w:r>
+      <w:r>
+        <w:rPr>
+          <w:rFonts w:ascii="apple-system;BlinkMacSystemFont;Segoe UI;Noto Sans;Helvetica;Arial;sans-serif;Apple Color Emoji;Segoe UI Emoji" w:hAnsi="apple-system;BlinkMacSystemFont;Segoe UI;Noto Sans;Helvetica;Arial;sans-serif;Apple Color Emoji;Segoe UI Emoji"/>
+          <w:b w:val="false"/>
+          <w:i w:val="false"/>
+          <w:caps w:val="false"/>
+          <w:smallCaps w:val="false"/>
+          <w:color w:val="1F2328"/>
+          <w:spacing w:val="0"/>
+          <w:sz w:val="22"/>
+          <w:szCs w:val="22"/>
+        </w:rPr>
+        <w:t>– Introduced two new UI screens to enhance user experience and workflow.</w:t>
+      </w:r>
+    </w:p>
+    <w:p>
+      <w:pPr>
+        <w:pStyle w:val="TextBody"/>
+        <w:numPr>
+          <w:ilvl w:val="0"/>
+          <w:numId w:val="2"/>
+        </w:numPr>
+        <w:spacing w:lineRule="auto" w:line="240" w:beforeAutospacing="0" w:before="0" w:after="240"/>
+        <w:ind w:left="720" w:hanging="360"/>
+        <w:rPr/>
+      </w:pPr>
+      <w:r>
+        <w:rPr>
+          <w:rStyle w:val="StrongEmphasis"/>
+          <w:rFonts w:ascii="apple-system;BlinkMacSystemFont;Segoe UI;Noto Sans;Helvetica;Arial;sans-serif;Apple Color Emoji;Segoe UI Emoji" w:hAnsi="apple-system;BlinkMacSystemFont;Segoe UI;Noto Sans;Helvetica;Arial;sans-serif;Apple Color Emoji;Segoe UI Emoji"/>
+          <w:b/>
+          <w:i w:val="false"/>
+          <w:caps w:val="false"/>
+          <w:smallCaps w:val="false"/>
+          <w:color w:val="1F2328"/>
+          <w:spacing w:val="0"/>
+          <w:sz w:val="22"/>
+          <w:szCs w:val="22"/>
+        </w:rPr>
+        <w:t xml:space="preserve">Load Translations from Package </w:t>
+      </w:r>
+      <w:r>
+        <w:rPr>
+          <w:rFonts w:ascii="apple-system;BlinkMacSystemFont;Segoe UI;Noto Sans;Helvetica;Arial;sans-serif;Apple Color Emoji;Segoe UI Emoji" w:hAnsi="apple-system;BlinkMacSystemFont;Segoe UI;Noto Sans;Helvetica;Arial;sans-serif;Apple Color Emoji;Segoe UI Emoji"/>
+          <w:b w:val="false"/>
+          <w:i w:val="false"/>
+          <w:caps w:val="false"/>
+          <w:smallCaps w:val="false"/>
+          <w:color w:val="1F2328"/>
+          <w:spacing w:val="0"/>
+          <w:sz w:val="22"/>
+          <w:szCs w:val="22"/>
+        </w:rPr>
+        <w:t>– Automatically load language files from the package.</w:t>
+      </w:r>
+    </w:p>
+    <w:p>
+      <w:pPr>
+        <w:pStyle w:val="LOnormal"/>
+        <w:numPr>
+          <w:ilvl w:val="0"/>
+          <w:numId w:val="0"/>
+        </w:numPr>
+        <w:spacing w:lineRule="auto" w:line="240" w:beforeAutospacing="0" w:before="0" w:after="240"/>
+        <w:ind w:left="720" w:hanging="0"/>
+        <w:rPr/>
+      </w:pPr>
+      <w:r>
+        <w:rPr/>
+      </w:r>
+    </w:p>
+    <w:p>
+      <w:pPr>
         <w:pStyle w:val="Heading2"/>
         <w:keepNext w:val="false"/>
         <w:keepLines w:val="false"/>
@@ -747,7 +967,7 @@
     </w:p>
     <w:p>
       <w:pPr>
-        <w:pStyle w:val="Normal1"/>
+        <w:pStyle w:val="LOnormal"/>
         <w:spacing w:lineRule="auto" w:line="240" w:before="240" w:after="240"/>
         <w:rPr/>
       </w:pPr>
@@ -758,30 +978,28 @@
     </w:p>
     <w:p>
       <w:pPr>
-        <w:pStyle w:val="Normal1"/>
-        <w:rPr/>
-      </w:pPr>
-      <w:hyperlink r:id="rId3">
-        <w:r>
-          <w:rPr>
-            <w:rStyle w:val="InternetLink"/>
-          </w:rPr>
-          <w:t>http://127.0.0.1:8000/queries</w:t>
-        </w:r>
-      </w:hyperlink>
-    </w:p>
-    <w:p>
-      <w:pPr>
-        <w:pStyle w:val="Normal1"/>
-        <w:rPr/>
-      </w:pPr>
-      <w:r>
-        <w:rPr/>
-      </w:r>
-    </w:p>
-    <w:p>
-      <w:pPr>
-        <w:pStyle w:val="Normal1"/>
+        <w:pStyle w:val="LOnormal"/>
+        <w:rPr/>
+      </w:pPr>
+      <w:r>
+        <w:rPr>
+          <w:rStyle w:val="InternetLink"/>
+        </w:rPr>
+        <w:t>http://127.0.0.1:8000/queries</w:t>
+      </w:r>
+    </w:p>
+    <w:p>
+      <w:pPr>
+        <w:pStyle w:val="LOnormal"/>
+        <w:rPr/>
+      </w:pPr>
+      <w:r>
+        <w:rPr/>
+      </w:r>
+    </w:p>
+    <w:p>
+      <w:pPr>
+        <w:pStyle w:val="LOnormal"/>
         <w:rPr>
           <w:b/>
           <w:b/>
@@ -802,7 +1020,7 @@
     </w:p>
     <w:p>
       <w:pPr>
-        <w:pStyle w:val="Normal1"/>
+        <w:pStyle w:val="LOnormal"/>
         <w:rPr>
           <w:b/>
           <w:b/>
@@ -822,7 +1040,7 @@
     </w:p>
     <w:p>
       <w:pPr>
-        <w:pStyle w:val="Normal1"/>
+        <w:pStyle w:val="LOnormal"/>
         <w:rPr>
           <w:b w:val="false"/>
           <w:b w:val="false"/>
@@ -843,27 +1061,27 @@
     </w:p>
     <w:p>
       <w:pPr>
-        <w:pStyle w:val="Normal1"/>
-        <w:rPr>
-          <w:b w:val="false"/>
-          <w:b w:val="false"/>
-          <w:bCs w:val="false"/>
-          <w:sz w:val="22"/>
-          <w:szCs w:val="22"/>
-        </w:rPr>
-      </w:pPr>
-      <w:r>
-        <w:rPr>
-          <w:b w:val="false"/>
-          <w:bCs w:val="false"/>
-          <w:sz w:val="22"/>
-          <w:szCs w:val="22"/>
-        </w:rPr>
-      </w:r>
-    </w:p>
-    <w:p>
-      <w:pPr>
-        <w:pStyle w:val="Normal1"/>
+        <w:pStyle w:val="LOnormal"/>
+        <w:rPr>
+          <w:b w:val="false"/>
+          <w:b w:val="false"/>
+          <w:bCs w:val="false"/>
+          <w:sz w:val="22"/>
+          <w:szCs w:val="22"/>
+        </w:rPr>
+      </w:pPr>
+      <w:r>
+        <w:rPr>
+          <w:b w:val="false"/>
+          <w:bCs w:val="false"/>
+          <w:sz w:val="22"/>
+          <w:szCs w:val="22"/>
+        </w:rPr>
+      </w:r>
+    </w:p>
+    <w:p>
+      <w:pPr>
+        <w:pStyle w:val="LOnormal"/>
         <w:rPr>
           <w:b w:val="false"/>
           <w:b w:val="false"/>
@@ -893,7 +1111,7 @@
     </w:p>
     <w:p>
       <w:pPr>
-        <w:pStyle w:val="Normal1"/>
+        <w:pStyle w:val="LOnormal"/>
         <w:rPr>
           <w:b w:val="false"/>
           <w:b w:val="false"/>
@@ -924,7 +1142,7 @@
     </w:p>
     <w:p>
       <w:pPr>
-        <w:pStyle w:val="Normal1"/>
+        <w:pStyle w:val="LOnormal"/>
         <w:rPr>
           <w:b w:val="false"/>
           <w:b w:val="false"/>
@@ -955,7 +1173,60 @@
     </w:p>
     <w:p>
       <w:pPr>
-        <w:pStyle w:val="Normal1"/>
+        <w:pStyle w:val="LOnormal"/>
+        <w:rPr>
+          <w:b w:val="false"/>
+          <w:b w:val="false"/>
+          <w:bCs w:val="false"/>
+          <w:sz w:val="22"/>
+          <w:szCs w:val="22"/>
+        </w:rPr>
+      </w:pPr>
+      <w:r>
+        <w:rPr>
+          <w:b w:val="false"/>
+          <w:bCs w:val="false"/>
+          <w:sz w:val="22"/>
+          <w:szCs w:val="22"/>
+        </w:rPr>
+        <w:tab/>
+        <w:t>'log_page_view' =&gt; true,           // Show Log Page link if true</w:t>
+      </w:r>
+    </w:p>
+    <w:p>
+      <w:pPr>
+        <w:pStyle w:val="LOnormal"/>
+        <w:rPr>
+          <w:b w:val="false"/>
+          <w:b w:val="false"/>
+          <w:bCs w:val="false"/>
+          <w:sz w:val="22"/>
+          <w:szCs w:val="22"/>
+        </w:rPr>
+      </w:pPr>
+      <w:r>
+        <w:rPr>
+          <w:b w:val="false"/>
+          <w:bCs w:val="false"/>
+          <w:sz w:val="22"/>
+          <w:szCs w:val="22"/>
+        </w:rPr>
+        <w:t xml:space="preserve">    </w:t>
+      </w:r>
+      <w:r>
+        <w:rPr>
+          <w:b w:val="false"/>
+          <w:bCs w:val="false"/>
+          <w:sz w:val="22"/>
+          <w:szCs w:val="22"/>
+        </w:rPr>
+        <w:tab/>
+        <w:t>'reports_page_view' =&gt; true,       // Show Reports Page link if true</w:t>
+      </w:r>
+    </w:p>
+    <w:p>
+      <w:pPr>
+        <w:pStyle w:val="LOnormal"/>
         <w:rPr>
           <w:b w:val="false"/>
           <w:b w:val="false"/>
@@ -1004,21 +1275,12 @@
           <w:sz w:val="26"/>
           <w:szCs w:val="26"/>
         </w:rPr>
-        <w:t>3</w:t>
-      </w:r>
-      <w:r>
-        <w:rPr>
-          <w:b/>
-          <w:color w:val="000000"/>
-          <w:sz w:val="26"/>
-          <w:szCs w:val="26"/>
-        </w:rPr>
-        <w:t>. Creating a Query</w:t>
-      </w:r>
-    </w:p>
-    <w:p>
-      <w:pPr>
-        <w:pStyle w:val="Normal1"/>
+        <w:t>3. Creating a Query</w:t>
+      </w:r>
+    </w:p>
+    <w:p>
+      <w:pPr>
+        <w:pStyle w:val="LOnormal"/>
         <w:numPr>
           <w:ilvl w:val="0"/>
           <w:numId w:val="3"/>
@@ -1040,7 +1302,7 @@
     </w:p>
     <w:p>
       <w:pPr>
-        <w:pStyle w:val="Normal1"/>
+        <w:pStyle w:val="LOnormal"/>
         <w:numPr>
           <w:ilvl w:val="0"/>
           <w:numId w:val="3"/>
@@ -1062,7 +1324,7 @@
     </w:p>
     <w:p>
       <w:pPr>
-        <w:pStyle w:val="Normal1"/>
+        <w:pStyle w:val="LOnormal"/>
         <w:numPr>
           <w:ilvl w:val="0"/>
           <w:numId w:val="3"/>
@@ -1084,7 +1346,7 @@
     </w:p>
     <w:p>
       <w:pPr>
-        <w:pStyle w:val="Normal1"/>
+        <w:pStyle w:val="LOnormal"/>
         <w:numPr>
           <w:ilvl w:val="0"/>
           <w:numId w:val="3"/>
@@ -1106,7 +1368,7 @@
     </w:p>
     <w:p>
       <w:pPr>
-        <w:pStyle w:val="Normal1"/>
+        <w:pStyle w:val="LOnormal"/>
         <w:numPr>
           <w:ilvl w:val="0"/>
           <w:numId w:val="3"/>
@@ -1128,7 +1390,7 @@
     </w:p>
     <w:p>
       <w:pPr>
-        <w:pStyle w:val="Normal1"/>
+        <w:pStyle w:val="LOnormal"/>
         <w:numPr>
           <w:ilvl w:val="0"/>
           <w:numId w:val="3"/>
@@ -1169,21 +1431,12 @@
           <w:sz w:val="26"/>
           <w:szCs w:val="26"/>
         </w:rPr>
-        <w:t>4</w:t>
-      </w:r>
-      <w:r>
-        <w:rPr>
-          <w:b/>
-          <w:color w:val="000000"/>
-          <w:sz w:val="26"/>
-          <w:szCs w:val="26"/>
-        </w:rPr>
-        <w:t>. Managing Queries</w:t>
-      </w:r>
-    </w:p>
-    <w:p>
-      <w:pPr>
-        <w:pStyle w:val="Normal1"/>
+        <w:t>4. Managing Queries</w:t>
+      </w:r>
+    </w:p>
+    <w:p>
+      <w:pPr>
+        <w:pStyle w:val="LOnormal"/>
         <w:numPr>
           <w:ilvl w:val="0"/>
           <w:numId w:val="4"/>
@@ -1205,7 +1458,7 @@
     </w:p>
     <w:p>
       <w:pPr>
-        <w:pStyle w:val="Normal1"/>
+        <w:pStyle w:val="LOnormal"/>
         <w:numPr>
           <w:ilvl w:val="0"/>
           <w:numId w:val="4"/>
@@ -1227,7 +1480,7 @@
     </w:p>
     <w:p>
       <w:pPr>
-        <w:pStyle w:val="Normal1"/>
+        <w:pStyle w:val="LOnormal"/>
         <w:numPr>
           <w:ilvl w:val="0"/>
           <w:numId w:val="4"/>
@@ -1249,7 +1502,7 @@
     </w:p>
     <w:p>
       <w:pPr>
-        <w:pStyle w:val="Normal1"/>
+        <w:pStyle w:val="LOnormal"/>
         <w:numPr>
           <w:ilvl w:val="0"/>
           <w:numId w:val="4"/>
@@ -1271,38 +1524,1790 @@
     </w:p>
     <w:p>
       <w:pPr>
-        <w:pStyle w:val="Normal1"/>
-        <w:rPr/>
-      </w:pPr>
-      <w:r>
-        <w:rPr/>
-      </w:r>
-    </w:p>
-    <w:p>
-      <w:pPr>
-        <w:pStyle w:val="Normal1"/>
-        <w:rPr/>
-      </w:pPr>
-      <w:r>
-        <w:rPr/>
-      </w:r>
-    </w:p>
-    <w:p>
-      <w:pPr>
-        <w:pStyle w:val="Normal1"/>
-        <w:rPr/>
-      </w:pPr>
-      <w:r>
-        <w:rPr/>
-      </w:r>
-    </w:p>
-    <w:p>
-      <w:pPr>
-        <w:pStyle w:val="Normal1"/>
-        <w:rPr/>
-      </w:pPr>
-      <w:r>
-        <w:rPr/>
+        <w:pStyle w:val="LOnormal"/>
+        <w:rPr/>
+      </w:pPr>
+      <w:r>
+        <w:rPr/>
+      </w:r>
+    </w:p>
+    <w:p>
+      <w:pPr>
+        <w:pStyle w:val="LOnormal"/>
+        <w:rPr>
+          <w:b/>
+          <w:b/>
+          <w:bCs/>
+          <w:sz w:val="32"/>
+          <w:szCs w:val="32"/>
+        </w:rPr>
+      </w:pPr>
+      <w:r>
+        <w:rPr>
+          <w:b/>
+          <w:bCs/>
+          <w:sz w:val="32"/>
+          <w:szCs w:val="32"/>
+        </w:rPr>
+        <w:t>Scheduled Report Command - Setup &amp; Usage</w:t>
+      </w:r>
+    </w:p>
+    <w:p>
+      <w:pPr>
+        <w:pStyle w:val="LOnormal"/>
+        <w:rPr>
+          <w:b/>
+          <w:b/>
+          <w:bCs/>
+          <w:sz w:val="32"/>
+          <w:szCs w:val="32"/>
+        </w:rPr>
+      </w:pPr>
+      <w:r>
+        <w:rPr>
+          <w:b/>
+          <w:bCs/>
+          <w:sz w:val="32"/>
+          <w:szCs w:val="32"/>
+        </w:rPr>
+        <w:tab/>
+      </w:r>
+      <w:r>
+        <w:rPr>
+          <w:b w:val="false"/>
+          <w:bCs w:val="false"/>
+          <w:sz w:val="22"/>
+          <w:szCs w:val="22"/>
+        </w:rPr>
+        <w:t>To manually register and bind your custom scheduled reports command, follow these steps:</w:t>
+      </w:r>
+    </w:p>
+    <w:p>
+      <w:pPr>
+        <w:pStyle w:val="LOnormal"/>
+        <w:rPr>
+          <w:b w:val="false"/>
+          <w:b w:val="false"/>
+          <w:bCs w:val="false"/>
+          <w:sz w:val="22"/>
+          <w:szCs w:val="22"/>
+        </w:rPr>
+      </w:pPr>
+      <w:r>
+        <w:rPr>
+          <w:b/>
+          <w:bCs/>
+          <w:sz w:val="32"/>
+          <w:szCs w:val="32"/>
+        </w:rPr>
+      </w:r>
+    </w:p>
+    <w:p>
+      <w:pPr>
+        <w:pStyle w:val="LOnormal"/>
+        <w:rPr>
+          <w:b/>
+          <w:b/>
+          <w:bCs/>
+          <w:sz w:val="24"/>
+          <w:szCs w:val="24"/>
+        </w:rPr>
+      </w:pPr>
+      <w:r>
+        <w:rPr>
+          <w:b/>
+          <w:bCs/>
+          <w:sz w:val="24"/>
+          <w:szCs w:val="24"/>
+        </w:rPr>
+        <w:t>1. Register the Command in `AppServiceProvider.php`</w:t>
+      </w:r>
+    </w:p>
+    <w:p>
+      <w:pPr>
+        <w:pStyle w:val="LOnormal"/>
+        <w:rPr>
+          <w:b/>
+          <w:b/>
+          <w:bCs/>
+          <w:sz w:val="24"/>
+          <w:szCs w:val="24"/>
+        </w:rPr>
+      </w:pPr>
+      <w:r>
+        <w:rPr>
+          <w:b/>
+          <w:bCs/>
+          <w:sz w:val="24"/>
+          <w:szCs w:val="24"/>
+        </w:rPr>
+      </w:r>
+    </w:p>
+    <w:p>
+      <w:pPr>
+        <w:pStyle w:val="LOnormal"/>
+        <w:rPr>
+          <w:b/>
+          <w:b/>
+          <w:bCs/>
+          <w:sz w:val="24"/>
+          <w:szCs w:val="24"/>
+        </w:rPr>
+      </w:pPr>
+      <w:r>
+        <w:rPr>
+          <w:b w:val="false"/>
+          <w:bCs w:val="false"/>
+          <w:sz w:val="22"/>
+          <w:szCs w:val="22"/>
+        </w:rPr>
+        <w:t>Instead of relying on PSR-4 autoload or Laravel's default auto-discovery, you can manually bind and register the command by modifying the</w:t>
+      </w:r>
+      <w:r>
+        <w:rPr>
+          <w:b/>
+          <w:bCs/>
+          <w:sz w:val="24"/>
+          <w:szCs w:val="24"/>
+        </w:rPr>
+        <w:t xml:space="preserve"> </w:t>
+      </w:r>
+      <w:r>
+        <w:rPr>
+          <w:b/>
+          <w:bCs/>
+          <w:sz w:val="22"/>
+          <w:szCs w:val="22"/>
+        </w:rPr>
+        <w:t>AppServiceProvider.php</w:t>
+      </w:r>
+      <w:r>
+        <w:rPr>
+          <w:b/>
+          <w:bCs/>
+          <w:sz w:val="24"/>
+          <w:szCs w:val="24"/>
+        </w:rPr>
+        <w:t xml:space="preserve"> </w:t>
+      </w:r>
+      <w:r>
+        <w:rPr>
+          <w:b w:val="false"/>
+          <w:bCs w:val="false"/>
+          <w:sz w:val="24"/>
+          <w:szCs w:val="24"/>
+        </w:rPr>
+        <w:t>file</w:t>
+      </w:r>
+      <w:r>
+        <w:rPr>
+          <w:b/>
+          <w:bCs/>
+          <w:sz w:val="24"/>
+          <w:szCs w:val="24"/>
+        </w:rPr>
+        <w:t>.</w:t>
+      </w:r>
+    </w:p>
+    <w:p>
+      <w:pPr>
+        <w:pStyle w:val="LOnormal"/>
+        <w:rPr>
+          <w:b/>
+          <w:b/>
+          <w:bCs/>
+          <w:sz w:val="24"/>
+          <w:szCs w:val="24"/>
+        </w:rPr>
+      </w:pPr>
+      <w:r>
+        <w:rPr>
+          <w:b/>
+          <w:bCs/>
+          <w:sz w:val="24"/>
+          <w:szCs w:val="24"/>
+        </w:rPr>
+      </w:r>
+    </w:p>
+    <w:p>
+      <w:pPr>
+        <w:pStyle w:val="LOnormal"/>
+        <w:rPr>
+          <w:b w:val="false"/>
+          <w:b w:val="false"/>
+          <w:bCs w:val="false"/>
+          <w:sz w:val="22"/>
+          <w:szCs w:val="22"/>
+        </w:rPr>
+      </w:pPr>
+      <w:r>
+        <w:rPr>
+          <w:b w:val="false"/>
+          <w:bCs w:val="false"/>
+          <w:sz w:val="22"/>
+          <w:szCs w:val="22"/>
+        </w:rPr>
+        <w:t xml:space="preserve">- Open </w:t>
+      </w:r>
+      <w:r>
+        <w:rPr>
+          <w:b/>
+          <w:bCs/>
+          <w:sz w:val="22"/>
+          <w:szCs w:val="22"/>
+        </w:rPr>
+        <w:t>app/Providers/AppServiceProvider.php</w:t>
+      </w:r>
+      <w:r>
+        <w:rPr>
+          <w:b w:val="false"/>
+          <w:bCs w:val="false"/>
+          <w:sz w:val="22"/>
+          <w:szCs w:val="22"/>
+        </w:rPr>
+        <w:t>.</w:t>
+      </w:r>
+    </w:p>
+    <w:p>
+      <w:pPr>
+        <w:pStyle w:val="LOnormal"/>
+        <w:rPr>
+          <w:b w:val="false"/>
+          <w:b w:val="false"/>
+          <w:bCs w:val="false"/>
+          <w:sz w:val="22"/>
+          <w:szCs w:val="22"/>
+        </w:rPr>
+      </w:pPr>
+      <w:r>
+        <w:rPr>
+          <w:b w:val="false"/>
+          <w:bCs w:val="false"/>
+          <w:sz w:val="22"/>
+          <w:szCs w:val="22"/>
+        </w:rPr>
+        <w:t>- Add the following code inside the `boot()` method:</w:t>
+      </w:r>
+    </w:p>
+    <w:p>
+      <w:pPr>
+        <w:pStyle w:val="LOnormal"/>
+        <w:rPr>
+          <w:b w:val="false"/>
+          <w:b w:val="false"/>
+          <w:bCs w:val="false"/>
+          <w:sz w:val="22"/>
+          <w:szCs w:val="22"/>
+        </w:rPr>
+      </w:pPr>
+      <w:r>
+        <w:rPr>
+          <w:b w:val="false"/>
+          <w:bCs w:val="false"/>
+          <w:sz w:val="22"/>
+          <w:szCs w:val="22"/>
+        </w:rPr>
+      </w:r>
+    </w:p>
+    <w:p>
+      <w:pPr>
+        <w:pStyle w:val="LOnormal"/>
+        <w:rPr>
+          <w:b/>
+          <w:b/>
+          <w:bCs/>
+          <w:sz w:val="22"/>
+          <w:szCs w:val="22"/>
+        </w:rPr>
+      </w:pPr>
+      <w:r>
+        <w:rPr>
+          <w:b/>
+          <w:bCs/>
+          <w:sz w:val="22"/>
+          <w:szCs w:val="22"/>
+        </w:rPr>
+        <w:t>php</w:t>
+      </w:r>
+    </w:p>
+    <w:p>
+      <w:pPr>
+        <w:pStyle w:val="LOnormal"/>
+        <w:rPr>
+          <w:b w:val="false"/>
+          <w:b w:val="false"/>
+          <w:bCs w:val="false"/>
+          <w:sz w:val="22"/>
+          <w:szCs w:val="22"/>
+        </w:rPr>
+      </w:pPr>
+      <w:r>
+        <w:rPr>
+          <w:b w:val="false"/>
+          <w:bCs w:val="false"/>
+          <w:sz w:val="22"/>
+          <w:szCs w:val="22"/>
+        </w:rPr>
+        <w:t>use Webbycrown\QueryBuilder\Console\Commands\GenerateScheduledReports;</w:t>
+      </w:r>
+    </w:p>
+    <w:p>
+      <w:pPr>
+        <w:pStyle w:val="LOnormal"/>
+        <w:rPr>
+          <w:b w:val="false"/>
+          <w:b w:val="false"/>
+          <w:bCs w:val="false"/>
+          <w:sz w:val="22"/>
+          <w:szCs w:val="22"/>
+        </w:rPr>
+      </w:pPr>
+      <w:r>
+        <w:rPr>
+          <w:b w:val="false"/>
+          <w:bCs w:val="false"/>
+          <w:sz w:val="22"/>
+          <w:szCs w:val="22"/>
+        </w:rPr>
+      </w:r>
+    </w:p>
+    <w:p>
+      <w:pPr>
+        <w:pStyle w:val="LOnormal"/>
+        <w:rPr>
+          <w:b w:val="false"/>
+          <w:b w:val="false"/>
+          <w:bCs w:val="false"/>
+          <w:sz w:val="22"/>
+          <w:szCs w:val="22"/>
+        </w:rPr>
+      </w:pPr>
+      <w:r>
+        <w:rPr>
+          <w:b w:val="false"/>
+          <w:bCs w:val="false"/>
+          <w:sz w:val="22"/>
+          <w:szCs w:val="22"/>
+        </w:rPr>
+        <w:t>public function boot(): void</w:t>
+      </w:r>
+    </w:p>
+    <w:p>
+      <w:pPr>
+        <w:pStyle w:val="LOnormal"/>
+        <w:rPr>
+          <w:b w:val="false"/>
+          <w:b w:val="false"/>
+          <w:bCs w:val="false"/>
+          <w:sz w:val="22"/>
+          <w:szCs w:val="22"/>
+        </w:rPr>
+      </w:pPr>
+      <w:r>
+        <w:rPr>
+          <w:b w:val="false"/>
+          <w:bCs w:val="false"/>
+          <w:sz w:val="22"/>
+          <w:szCs w:val="22"/>
+        </w:rPr>
+        <w:t>{</w:t>
+      </w:r>
+    </w:p>
+    <w:p>
+      <w:pPr>
+        <w:pStyle w:val="LOnormal"/>
+        <w:rPr>
+          <w:b w:val="false"/>
+          <w:b w:val="false"/>
+          <w:bCs w:val="false"/>
+          <w:sz w:val="22"/>
+          <w:szCs w:val="22"/>
+        </w:rPr>
+      </w:pPr>
+      <w:r>
+        <w:rPr>
+          <w:b w:val="false"/>
+          <w:bCs w:val="false"/>
+          <w:sz w:val="22"/>
+          <w:szCs w:val="22"/>
+        </w:rPr>
+        <w:t xml:space="preserve">    </w:t>
+      </w:r>
+      <w:r>
+        <w:rPr>
+          <w:b w:val="false"/>
+          <w:bCs w:val="false"/>
+          <w:sz w:val="22"/>
+          <w:szCs w:val="22"/>
+        </w:rPr>
+        <w:t>if ($this-&gt;app-&gt;runningInConsole()) {</w:t>
+      </w:r>
+    </w:p>
+    <w:p>
+      <w:pPr>
+        <w:pStyle w:val="LOnormal"/>
+        <w:rPr>
+          <w:b w:val="false"/>
+          <w:b w:val="false"/>
+          <w:bCs w:val="false"/>
+          <w:sz w:val="22"/>
+          <w:szCs w:val="22"/>
+        </w:rPr>
+      </w:pPr>
+      <w:r>
+        <w:rPr>
+          <w:b w:val="false"/>
+          <w:bCs w:val="false"/>
+          <w:sz w:val="22"/>
+          <w:szCs w:val="22"/>
+        </w:rPr>
+        <w:t xml:space="preserve">        </w:t>
+      </w:r>
+      <w:r>
+        <w:rPr>
+          <w:b w:val="false"/>
+          <w:bCs w:val="false"/>
+          <w:sz w:val="22"/>
+          <w:szCs w:val="22"/>
+        </w:rPr>
+        <w:t>$this-&gt;commands([</w:t>
+      </w:r>
+    </w:p>
+    <w:p>
+      <w:pPr>
+        <w:pStyle w:val="LOnormal"/>
+        <w:rPr>
+          <w:b w:val="false"/>
+          <w:b w:val="false"/>
+          <w:bCs w:val="false"/>
+          <w:sz w:val="22"/>
+          <w:szCs w:val="22"/>
+        </w:rPr>
+      </w:pPr>
+      <w:r>
+        <w:rPr>
+          <w:b w:val="false"/>
+          <w:bCs w:val="false"/>
+          <w:sz w:val="22"/>
+          <w:szCs w:val="22"/>
+        </w:rPr>
+        <w:t xml:space="preserve">            </w:t>
+      </w:r>
+      <w:r>
+        <w:rPr>
+          <w:b w:val="false"/>
+          <w:bCs w:val="false"/>
+          <w:sz w:val="22"/>
+          <w:szCs w:val="22"/>
+        </w:rPr>
+        <w:t>GenerateScheduledReports::class,</w:t>
+      </w:r>
+    </w:p>
+    <w:p>
+      <w:pPr>
+        <w:pStyle w:val="LOnormal"/>
+        <w:rPr>
+          <w:b w:val="false"/>
+          <w:b w:val="false"/>
+          <w:bCs w:val="false"/>
+          <w:sz w:val="22"/>
+          <w:szCs w:val="22"/>
+        </w:rPr>
+      </w:pPr>
+      <w:r>
+        <w:rPr>
+          <w:b w:val="false"/>
+          <w:bCs w:val="false"/>
+          <w:sz w:val="22"/>
+          <w:szCs w:val="22"/>
+        </w:rPr>
+        <w:t xml:space="preserve">        </w:t>
+      </w:r>
+      <w:r>
+        <w:rPr>
+          <w:b w:val="false"/>
+          <w:bCs w:val="false"/>
+          <w:sz w:val="22"/>
+          <w:szCs w:val="22"/>
+        </w:rPr>
+        <w:t>]);</w:t>
+      </w:r>
+    </w:p>
+    <w:p>
+      <w:pPr>
+        <w:pStyle w:val="LOnormal"/>
+        <w:rPr>
+          <w:b w:val="false"/>
+          <w:b w:val="false"/>
+          <w:bCs w:val="false"/>
+          <w:sz w:val="22"/>
+          <w:szCs w:val="22"/>
+        </w:rPr>
+      </w:pPr>
+      <w:r>
+        <w:rPr>
+          <w:b w:val="false"/>
+          <w:bCs w:val="false"/>
+          <w:sz w:val="22"/>
+          <w:szCs w:val="22"/>
+        </w:rPr>
+        <w:t xml:space="preserve">    </w:t>
+      </w:r>
+      <w:r>
+        <w:rPr>
+          <w:b w:val="false"/>
+          <w:bCs w:val="false"/>
+          <w:sz w:val="22"/>
+          <w:szCs w:val="22"/>
+        </w:rPr>
+        <w:t>}</w:t>
+      </w:r>
+    </w:p>
+    <w:p>
+      <w:pPr>
+        <w:pStyle w:val="LOnormal"/>
+        <w:rPr>
+          <w:b w:val="false"/>
+          <w:b w:val="false"/>
+          <w:bCs w:val="false"/>
+          <w:sz w:val="22"/>
+          <w:szCs w:val="22"/>
+        </w:rPr>
+      </w:pPr>
+      <w:r>
+        <w:rPr>
+          <w:b w:val="false"/>
+          <w:bCs w:val="false"/>
+          <w:sz w:val="22"/>
+          <w:szCs w:val="22"/>
+        </w:rPr>
+        <w:t>}</w:t>
+      </w:r>
+    </w:p>
+    <w:p>
+      <w:pPr>
+        <w:pStyle w:val="LOnormal"/>
+        <w:rPr>
+          <w:b w:val="false"/>
+          <w:b w:val="false"/>
+          <w:bCs w:val="false"/>
+          <w:sz w:val="22"/>
+          <w:szCs w:val="22"/>
+        </w:rPr>
+      </w:pPr>
+      <w:r>
+        <w:rPr>
+          <w:b w:val="false"/>
+          <w:bCs w:val="false"/>
+          <w:sz w:val="22"/>
+          <w:szCs w:val="22"/>
+        </w:rPr>
+      </w:r>
+    </w:p>
+    <w:p>
+      <w:pPr>
+        <w:pStyle w:val="LOnormal"/>
+        <w:rPr>
+          <w:b/>
+          <w:b/>
+          <w:bCs/>
+          <w:sz w:val="24"/>
+          <w:szCs w:val="24"/>
+        </w:rPr>
+      </w:pPr>
+      <w:r>
+        <w:rPr>
+          <w:b/>
+          <w:bCs/>
+          <w:sz w:val="24"/>
+          <w:szCs w:val="24"/>
+        </w:rPr>
+        <w:t>2. Verify the Command is Registered</w:t>
+      </w:r>
+    </w:p>
+    <w:p>
+      <w:pPr>
+        <w:pStyle w:val="LOnormal"/>
+        <w:rPr>
+          <w:b w:val="false"/>
+          <w:b w:val="false"/>
+          <w:bCs w:val="false"/>
+          <w:sz w:val="22"/>
+          <w:szCs w:val="22"/>
+        </w:rPr>
+      </w:pPr>
+      <w:r>
+        <w:rPr>
+          <w:b w:val="false"/>
+          <w:bCs w:val="false"/>
+          <w:sz w:val="22"/>
+          <w:szCs w:val="22"/>
+        </w:rPr>
+        <w:tab/>
+        <w:t>After registering the command, you can verify that it's properly registered by runnin the following command:</w:t>
+      </w:r>
+    </w:p>
+    <w:p>
+      <w:pPr>
+        <w:pStyle w:val="LOnormal"/>
+        <w:rPr>
+          <w:b w:val="false"/>
+          <w:b w:val="false"/>
+          <w:bCs w:val="false"/>
+          <w:sz w:val="22"/>
+          <w:szCs w:val="22"/>
+        </w:rPr>
+      </w:pPr>
+      <w:r>
+        <w:rPr>
+          <w:b w:val="false"/>
+          <w:bCs w:val="false"/>
+          <w:sz w:val="22"/>
+          <w:szCs w:val="22"/>
+        </w:rPr>
+      </w:r>
+    </w:p>
+    <w:p>
+      <w:pPr>
+        <w:pStyle w:val="LOnormal"/>
+        <w:rPr>
+          <w:b/>
+          <w:b/>
+          <w:bCs/>
+          <w:sz w:val="22"/>
+          <w:szCs w:val="22"/>
+        </w:rPr>
+      </w:pPr>
+      <w:r>
+        <w:rPr>
+          <w:b/>
+          <w:bCs/>
+          <w:sz w:val="22"/>
+          <w:szCs w:val="22"/>
+        </w:rPr>
+        <w:tab/>
+        <w:t>php artisan list | grep reports</w:t>
+      </w:r>
+    </w:p>
+    <w:p>
+      <w:pPr>
+        <w:pStyle w:val="LOnormal"/>
+        <w:rPr>
+          <w:b w:val="false"/>
+          <w:b w:val="false"/>
+          <w:bCs w:val="false"/>
+          <w:sz w:val="22"/>
+          <w:szCs w:val="22"/>
+        </w:rPr>
+      </w:pPr>
+      <w:r>
+        <w:rPr>
+          <w:b w:val="false"/>
+          <w:bCs w:val="false"/>
+          <w:sz w:val="22"/>
+          <w:szCs w:val="22"/>
+        </w:rPr>
+        <w:t>This should display the reports:generate command if it has been correctly registered.</w:t>
+      </w:r>
+    </w:p>
+    <w:p>
+      <w:pPr>
+        <w:pStyle w:val="LOnormal"/>
+        <w:rPr/>
+      </w:pPr>
+      <w:r>
+        <w:rPr/>
+      </w:r>
+    </w:p>
+    <w:p>
+      <w:pPr>
+        <w:pStyle w:val="LOnormal"/>
+        <w:rPr/>
+      </w:pPr>
+      <w:r>
+        <w:rPr>
+          <w:b/>
+          <w:bCs/>
+          <w:sz w:val="24"/>
+          <w:szCs w:val="24"/>
+        </w:rPr>
+        <w:t>3. Run the Command</w:t>
+      </w:r>
+    </w:p>
+    <w:p>
+      <w:pPr>
+        <w:pStyle w:val="LOnormal"/>
+        <w:rPr>
+          <w:sz w:val="22"/>
+          <w:szCs w:val="22"/>
+        </w:rPr>
+      </w:pPr>
+      <w:r>
+        <w:rPr>
+          <w:b/>
+          <w:bCs/>
+          <w:sz w:val="22"/>
+          <w:szCs w:val="22"/>
+        </w:rPr>
+        <w:tab/>
+      </w:r>
+      <w:r>
+        <w:rPr>
+          <w:b w:val="false"/>
+          <w:bCs w:val="false"/>
+          <w:sz w:val="22"/>
+          <w:szCs w:val="22"/>
+        </w:rPr>
+        <w:t>To run the command manually, use:</w:t>
+      </w:r>
+    </w:p>
+    <w:p>
+      <w:pPr>
+        <w:pStyle w:val="LOnormal"/>
+        <w:rPr>
+          <w:sz w:val="22"/>
+          <w:szCs w:val="22"/>
+        </w:rPr>
+      </w:pPr>
+      <w:r>
+        <w:rPr>
+          <w:b w:val="false"/>
+          <w:bCs w:val="false"/>
+          <w:sz w:val="22"/>
+          <w:szCs w:val="22"/>
+        </w:rPr>
+        <w:tab/>
+        <w:tab/>
+      </w:r>
+      <w:r>
+        <w:rPr>
+          <w:b/>
+          <w:bCs/>
+          <w:sz w:val="22"/>
+          <w:szCs w:val="22"/>
+        </w:rPr>
+        <w:t>php artisan reports:generate</w:t>
+      </w:r>
+    </w:p>
+    <w:p>
+      <w:pPr>
+        <w:pStyle w:val="LOnormal"/>
+        <w:rPr>
+          <w:b/>
+          <w:b/>
+          <w:bCs/>
+        </w:rPr>
+      </w:pPr>
+      <w:r>
+        <w:rPr>
+          <w:sz w:val="22"/>
+          <w:szCs w:val="22"/>
+        </w:rPr>
+      </w:r>
+    </w:p>
+    <w:p>
+      <w:pPr>
+        <w:pStyle w:val="LOnormal"/>
+        <w:rPr>
+          <w:sz w:val="24"/>
+          <w:szCs w:val="24"/>
+        </w:rPr>
+      </w:pPr>
+      <w:r>
+        <w:rPr>
+          <w:b/>
+          <w:bCs/>
+          <w:sz w:val="24"/>
+          <w:szCs w:val="24"/>
+        </w:rPr>
+        <w:t>4. Scheduling the Command</w:t>
+      </w:r>
+    </w:p>
+    <w:p>
+      <w:pPr>
+        <w:pStyle w:val="LOnormal"/>
+        <w:rPr>
+          <w:sz w:val="24"/>
+          <w:szCs w:val="24"/>
+        </w:rPr>
+      </w:pPr>
+      <w:r>
+        <w:rPr>
+          <w:b/>
+          <w:bCs/>
+          <w:sz w:val="24"/>
+          <w:szCs w:val="24"/>
+        </w:rPr>
+        <w:tab/>
+      </w:r>
+      <w:r>
+        <w:rPr>
+          <w:b w:val="false"/>
+          <w:bCs w:val="false"/>
+          <w:sz w:val="22"/>
+          <w:szCs w:val="22"/>
+        </w:rPr>
+        <w:t>If you want to schedule the command to run periodically (e.g., every minute), you can use Laravel's task scheduler. Open the bootstrap/app.php file and add the following scheduling logic:</w:t>
+      </w:r>
+    </w:p>
+    <w:p>
+      <w:pPr>
+        <w:pStyle w:val="LOnormal"/>
+        <w:jc w:val="both"/>
+        <w:rPr>
+          <w:sz w:val="24"/>
+          <w:szCs w:val="24"/>
+        </w:rPr>
+      </w:pPr>
+      <w:r>
+        <w:rPr>
+          <w:b w:val="false"/>
+          <w:bCs w:val="false"/>
+          <w:sz w:val="22"/>
+          <w:szCs w:val="22"/>
+        </w:rPr>
+        <w:tab/>
+      </w:r>
+      <w:r>
+        <w:rPr>
+          <w:b/>
+          <w:bCs/>
+          <w:sz w:val="22"/>
+          <w:szCs w:val="22"/>
+        </w:rPr>
+        <w:t>-&gt;withSchedule(function (Schedule $schedule) {</w:t>
+      </w:r>
+    </w:p>
+    <w:p>
+      <w:pPr>
+        <w:pStyle w:val="LOnormal"/>
+        <w:jc w:val="both"/>
+        <w:rPr>
+          <w:b/>
+          <w:b/>
+          <w:bCs/>
+          <w:sz w:val="24"/>
+          <w:szCs w:val="24"/>
+        </w:rPr>
+      </w:pPr>
+      <w:r>
+        <w:rPr>
+          <w:b/>
+          <w:bCs/>
+          <w:sz w:val="22"/>
+          <w:szCs w:val="22"/>
+        </w:rPr>
+        <w:t xml:space="preserve">    </w:t>
+      </w:r>
+      <w:r>
+        <w:rPr>
+          <w:b/>
+          <w:bCs/>
+          <w:sz w:val="22"/>
+          <w:szCs w:val="22"/>
+        </w:rPr>
+        <w:t>$schedule-&gt;command('query-builder:generate-scheduled-reports')-&gt;everyMinute();</w:t>
+      </w:r>
+    </w:p>
+    <w:p>
+      <w:pPr>
+        <w:pStyle w:val="LOnormal"/>
+        <w:jc w:val="both"/>
+        <w:rPr>
+          <w:b/>
+          <w:b/>
+          <w:bCs/>
+          <w:sz w:val="24"/>
+          <w:szCs w:val="24"/>
+        </w:rPr>
+      </w:pPr>
+      <w:r>
+        <w:rPr>
+          <w:b/>
+          <w:bCs/>
+          <w:sz w:val="22"/>
+          <w:szCs w:val="22"/>
+        </w:rPr>
+        <w:t xml:space="preserve">}) </w:t>
+      </w:r>
+    </w:p>
+    <w:p>
+      <w:pPr>
+        <w:pStyle w:val="LOnormal"/>
+        <w:jc w:val="both"/>
+        <w:rPr>
+          <w:sz w:val="22"/>
+          <w:szCs w:val="22"/>
+        </w:rPr>
+      </w:pPr>
+      <w:r>
+        <w:rPr>
+          <w:b/>
+          <w:bCs/>
+          <w:sz w:val="24"/>
+          <w:szCs w:val="24"/>
+        </w:rPr>
+      </w:r>
+    </w:p>
+    <w:p>
+      <w:pPr>
+        <w:pStyle w:val="LOnormal"/>
+        <w:jc w:val="both"/>
+        <w:rPr>
+          <w:b w:val="false"/>
+          <w:b w:val="false"/>
+          <w:bCs w:val="false"/>
+          <w:sz w:val="24"/>
+          <w:szCs w:val="24"/>
+        </w:rPr>
+      </w:pPr>
+      <w:r>
+        <w:rPr>
+          <w:b w:val="false"/>
+          <w:bCs w:val="false"/>
+          <w:sz w:val="22"/>
+          <w:szCs w:val="22"/>
+        </w:rPr>
+        <w:t>Make sure your system’s cron job is configured to run Laravel's scheduler every minute. You can set this up by adding the following line to your system's crontab file:</w:t>
+      </w:r>
+    </w:p>
+    <w:p>
+      <w:pPr>
+        <w:pStyle w:val="LOnormal"/>
+        <w:jc w:val="both"/>
+        <w:rPr>
+          <w:b w:val="false"/>
+          <w:b w:val="false"/>
+          <w:bCs w:val="false"/>
+          <w:sz w:val="24"/>
+          <w:szCs w:val="24"/>
+        </w:rPr>
+      </w:pPr>
+      <w:r>
+        <w:rPr>
+          <w:b/>
+          <w:bCs/>
+          <w:sz w:val="22"/>
+          <w:szCs w:val="22"/>
+        </w:rPr>
+        <w:t>* * * * * php /path/to/your/project/artisan schedule:run &gt;&gt; /dev/null 2&gt;&amp;1</w:t>
+      </w:r>
+    </w:p>
+    <w:p>
+      <w:pPr>
+        <w:pStyle w:val="LOnormal"/>
+        <w:jc w:val="both"/>
+        <w:rPr>
+          <w:b/>
+          <w:b/>
+          <w:bCs/>
+          <w:sz w:val="22"/>
+          <w:szCs w:val="22"/>
+        </w:rPr>
+      </w:pPr>
+      <w:r>
+        <w:rPr>
+          <w:b w:val="false"/>
+          <w:bCs w:val="false"/>
+          <w:sz w:val="24"/>
+          <w:szCs w:val="24"/>
+        </w:rPr>
+      </w:r>
+    </w:p>
+    <w:p>
+      <w:pPr>
+        <w:pStyle w:val="LOnormal"/>
+        <w:jc w:val="both"/>
+        <w:rPr>
+          <w:b w:val="false"/>
+          <w:b w:val="false"/>
+          <w:bCs w:val="false"/>
+          <w:sz w:val="24"/>
+          <w:szCs w:val="24"/>
+        </w:rPr>
+      </w:pPr>
+      <w:r>
+        <w:rPr>
+          <w:b/>
+          <w:bCs/>
+          <w:sz w:val="24"/>
+          <w:szCs w:val="24"/>
+        </w:rPr>
+        <w:t>5. Create a Scheduled Report</w:t>
+      </w:r>
+    </w:p>
+    <w:p>
+      <w:pPr>
+        <w:pStyle w:val="LOnormal"/>
+        <w:jc w:val="both"/>
+        <w:rPr>
+          <w:b/>
+          <w:b/>
+          <w:bCs/>
+        </w:rPr>
+      </w:pPr>
+      <w:r>
+        <w:rPr>
+          <w:b w:val="false"/>
+          <w:bCs w:val="false"/>
+          <w:sz w:val="24"/>
+          <w:szCs w:val="24"/>
+        </w:rPr>
+      </w:r>
+    </w:p>
+    <w:p>
+      <w:pPr>
+        <w:pStyle w:val="LOnormal"/>
+        <w:jc w:val="left"/>
+        <w:rPr>
+          <w:b w:val="false"/>
+          <w:b w:val="false"/>
+          <w:bCs w:val="false"/>
+          <w:sz w:val="24"/>
+          <w:szCs w:val="24"/>
+        </w:rPr>
+      </w:pPr>
+      <w:r>
+        <w:rPr>
+          <w:b/>
+          <w:bCs/>
+          <w:sz w:val="24"/>
+          <w:szCs w:val="24"/>
+        </w:rPr>
+        <w:tab/>
+      </w:r>
+      <w:r>
+        <w:rPr>
+          <w:b w:val="false"/>
+          <w:bCs w:val="false"/>
+          <w:sz w:val="24"/>
+          <w:szCs w:val="24"/>
+        </w:rPr>
+        <w:t xml:space="preserve">Navigate to the </w:t>
+      </w:r>
+      <w:r>
+        <w:rPr>
+          <w:b/>
+          <w:bCs/>
+          <w:sz w:val="24"/>
+          <w:szCs w:val="24"/>
+        </w:rPr>
+        <w:t xml:space="preserve">Add Scheduled Report </w:t>
+      </w:r>
+      <w:r>
+        <w:rPr>
+          <w:b w:val="false"/>
+          <w:bCs w:val="false"/>
+          <w:sz w:val="24"/>
+          <w:szCs w:val="24"/>
+        </w:rPr>
+        <w:t>page and configure:</w:t>
+      </w:r>
+    </w:p>
+    <w:p>
+      <w:pPr>
+        <w:pStyle w:val="LOnormal"/>
+        <w:jc w:val="left"/>
+        <w:rPr>
+          <w:b w:val="false"/>
+          <w:b w:val="false"/>
+          <w:bCs w:val="false"/>
+          <w:sz w:val="24"/>
+          <w:szCs w:val="24"/>
+        </w:rPr>
+      </w:pPr>
+      <w:r>
+        <w:rPr>
+          <w:b w:val="false"/>
+          <w:bCs w:val="false"/>
+          <w:sz w:val="24"/>
+          <w:szCs w:val="24"/>
+        </w:rPr>
+        <w:t xml:space="preserve">- </w:t>
+      </w:r>
+      <w:r>
+        <w:rPr>
+          <w:b/>
+          <w:bCs/>
+          <w:sz w:val="24"/>
+          <w:szCs w:val="24"/>
+        </w:rPr>
+        <w:t>Report Type</w:t>
+      </w:r>
+      <w:r>
+        <w:rPr>
+          <w:b w:val="false"/>
+          <w:bCs w:val="false"/>
+          <w:sz w:val="24"/>
+          <w:szCs w:val="24"/>
+        </w:rPr>
+        <w:t>: Select the report you want to schedule from the list of saved queries.</w:t>
+      </w:r>
+    </w:p>
+    <w:p>
+      <w:pPr>
+        <w:pStyle w:val="LOnormal"/>
+        <w:jc w:val="left"/>
+        <w:rPr>
+          <w:b w:val="false"/>
+          <w:b w:val="false"/>
+          <w:bCs w:val="false"/>
+          <w:sz w:val="24"/>
+          <w:szCs w:val="24"/>
+        </w:rPr>
+      </w:pPr>
+      <w:r>
+        <w:rPr>
+          <w:b w:val="false"/>
+          <w:bCs w:val="false"/>
+          <w:sz w:val="24"/>
+          <w:szCs w:val="24"/>
+        </w:rPr>
+        <w:t xml:space="preserve">- </w:t>
+      </w:r>
+      <w:r>
+        <w:rPr>
+          <w:b/>
+          <w:bCs/>
+          <w:sz w:val="24"/>
+          <w:szCs w:val="24"/>
+        </w:rPr>
+        <w:t>Frequency</w:t>
+      </w:r>
+      <w:r>
+        <w:rPr>
+          <w:b w:val="false"/>
+          <w:bCs w:val="false"/>
+          <w:sz w:val="24"/>
+          <w:szCs w:val="24"/>
+        </w:rPr>
+        <w:t>: Choose how often the report should be sent: Daily, Weekly, or Monthly.</w:t>
+      </w:r>
+    </w:p>
+    <w:p>
+      <w:pPr>
+        <w:pStyle w:val="LOnormal"/>
+        <w:jc w:val="left"/>
+        <w:rPr>
+          <w:b w:val="false"/>
+          <w:b w:val="false"/>
+          <w:bCs w:val="false"/>
+          <w:sz w:val="24"/>
+          <w:szCs w:val="24"/>
+        </w:rPr>
+      </w:pPr>
+      <w:r>
+        <w:rPr>
+          <w:b w:val="false"/>
+          <w:bCs w:val="false"/>
+          <w:sz w:val="24"/>
+          <w:szCs w:val="24"/>
+        </w:rPr>
+        <w:t xml:space="preserve">- </w:t>
+      </w:r>
+      <w:r>
+        <w:rPr>
+          <w:b/>
+          <w:bCs/>
+          <w:sz w:val="24"/>
+          <w:szCs w:val="24"/>
+        </w:rPr>
+        <w:t>Delivery Time</w:t>
+      </w:r>
+      <w:r>
+        <w:rPr>
+          <w:b w:val="false"/>
+          <w:bCs w:val="false"/>
+          <w:sz w:val="24"/>
+          <w:szCs w:val="24"/>
+        </w:rPr>
+        <w:t>: Select the exact time the report should be delivered (24-hour format).</w:t>
+      </w:r>
+    </w:p>
+    <w:p>
+      <w:pPr>
+        <w:pStyle w:val="LOnormal"/>
+        <w:jc w:val="left"/>
+        <w:rPr>
+          <w:b w:val="false"/>
+          <w:b w:val="false"/>
+          <w:bCs w:val="false"/>
+          <w:sz w:val="24"/>
+          <w:szCs w:val="24"/>
+        </w:rPr>
+      </w:pPr>
+      <w:r>
+        <w:rPr>
+          <w:b w:val="false"/>
+          <w:bCs w:val="false"/>
+          <w:sz w:val="24"/>
+          <w:szCs w:val="24"/>
+        </w:rPr>
+        <w:t xml:space="preserve">- </w:t>
+      </w:r>
+      <w:r>
+        <w:rPr>
+          <w:b/>
+          <w:bCs/>
+          <w:sz w:val="24"/>
+          <w:szCs w:val="24"/>
+        </w:rPr>
+        <w:t>To Email</w:t>
+      </w:r>
+      <w:r>
+        <w:rPr>
+          <w:b w:val="false"/>
+          <w:bCs w:val="false"/>
+          <w:sz w:val="24"/>
+          <w:szCs w:val="24"/>
+        </w:rPr>
+        <w:t>: Enter the recipient’s email address (comma-separated if multiple).</w:t>
+      </w:r>
+    </w:p>
+    <w:p>
+      <w:pPr>
+        <w:pStyle w:val="LOnormal"/>
+        <w:jc w:val="left"/>
+        <w:rPr>
+          <w:b w:val="false"/>
+          <w:b w:val="false"/>
+          <w:bCs w:val="false"/>
+          <w:sz w:val="24"/>
+          <w:szCs w:val="24"/>
+        </w:rPr>
+      </w:pPr>
+      <w:r>
+        <w:rPr>
+          <w:b w:val="false"/>
+          <w:bCs w:val="false"/>
+          <w:sz w:val="24"/>
+          <w:szCs w:val="24"/>
+        </w:rPr>
+        <w:t xml:space="preserve">- </w:t>
+      </w:r>
+      <w:r>
+        <w:rPr>
+          <w:b/>
+          <w:bCs/>
+          <w:sz w:val="24"/>
+          <w:szCs w:val="24"/>
+        </w:rPr>
+        <w:t>CC Email</w:t>
+      </w:r>
+      <w:r>
+        <w:rPr>
+          <w:b w:val="false"/>
+          <w:bCs w:val="false"/>
+          <w:sz w:val="24"/>
+          <w:szCs w:val="24"/>
+        </w:rPr>
+        <w:t>: (Optional) Enter any additional recipients to be CC'd.</w:t>
+      </w:r>
+    </w:p>
+    <w:p>
+      <w:pPr>
+        <w:pStyle w:val="LOnormal"/>
+        <w:jc w:val="left"/>
+        <w:rPr>
+          <w:b w:val="false"/>
+          <w:b w:val="false"/>
+          <w:bCs w:val="false"/>
+          <w:sz w:val="24"/>
+          <w:szCs w:val="24"/>
+        </w:rPr>
+      </w:pPr>
+      <w:r>
+        <w:rPr>
+          <w:b w:val="false"/>
+          <w:bCs w:val="false"/>
+          <w:sz w:val="24"/>
+          <w:szCs w:val="24"/>
+        </w:rPr>
+        <w:t xml:space="preserve">- </w:t>
+      </w:r>
+      <w:r>
+        <w:rPr>
+          <w:b/>
+          <w:bCs/>
+          <w:sz w:val="24"/>
+          <w:szCs w:val="24"/>
+        </w:rPr>
+        <w:t>BCC Email</w:t>
+      </w:r>
+      <w:r>
+        <w:rPr>
+          <w:b w:val="false"/>
+          <w:bCs w:val="false"/>
+          <w:sz w:val="24"/>
+          <w:szCs w:val="24"/>
+        </w:rPr>
+        <w:t>: (Optional) Enter recipients to be BCC'd.</w:t>
+      </w:r>
+    </w:p>
+    <w:p>
+      <w:pPr>
+        <w:pStyle w:val="LOnormal"/>
+        <w:jc w:val="left"/>
+        <w:rPr>
+          <w:b w:val="false"/>
+          <w:b w:val="false"/>
+          <w:bCs w:val="false"/>
+          <w:sz w:val="24"/>
+          <w:szCs w:val="24"/>
+        </w:rPr>
+      </w:pPr>
+      <w:r>
+        <w:rPr>
+          <w:b w:val="false"/>
+          <w:bCs w:val="false"/>
+          <w:sz w:val="24"/>
+          <w:szCs w:val="24"/>
+        </w:rPr>
+        <w:t xml:space="preserve">- </w:t>
+      </w:r>
+      <w:r>
+        <w:rPr>
+          <w:b/>
+          <w:bCs/>
+          <w:sz w:val="24"/>
+          <w:szCs w:val="24"/>
+        </w:rPr>
+        <w:t>Subject</w:t>
+      </w:r>
+      <w:r>
+        <w:rPr>
+          <w:b w:val="false"/>
+          <w:bCs w:val="false"/>
+          <w:sz w:val="24"/>
+          <w:szCs w:val="24"/>
+        </w:rPr>
+        <w:t>: Provide a custom subject line for the email. Leave empty to use the default.</w:t>
+      </w:r>
+    </w:p>
+    <w:p>
+      <w:pPr>
+        <w:pStyle w:val="LOnormal"/>
+        <w:jc w:val="left"/>
+        <w:rPr>
+          <w:b w:val="false"/>
+          <w:b w:val="false"/>
+          <w:bCs w:val="false"/>
+          <w:sz w:val="24"/>
+          <w:szCs w:val="24"/>
+        </w:rPr>
+      </w:pPr>
+      <w:r>
+        <w:rPr>
+          <w:b w:val="false"/>
+          <w:bCs w:val="false"/>
+          <w:sz w:val="24"/>
+          <w:szCs w:val="24"/>
+        </w:rPr>
+        <w:t xml:space="preserve">- </w:t>
+      </w:r>
+      <w:r>
+        <w:rPr>
+          <w:b/>
+          <w:bCs/>
+          <w:sz w:val="24"/>
+          <w:szCs w:val="24"/>
+        </w:rPr>
+        <w:t>File Format</w:t>
+      </w:r>
+      <w:r>
+        <w:rPr>
+          <w:b w:val="false"/>
+          <w:bCs w:val="false"/>
+          <w:sz w:val="24"/>
+          <w:szCs w:val="24"/>
+        </w:rPr>
+        <w:t>: Choose the report format: PDF, XLSX, or CSV.</w:t>
+      </w:r>
+    </w:p>
+    <w:p>
+      <w:pPr>
+        <w:pStyle w:val="LOnormal"/>
+        <w:jc w:val="left"/>
+        <w:rPr>
+          <w:b w:val="false"/>
+          <w:b w:val="false"/>
+          <w:bCs w:val="false"/>
+          <w:sz w:val="24"/>
+          <w:szCs w:val="24"/>
+        </w:rPr>
+      </w:pPr>
+      <w:r>
+        <w:rPr>
+          <w:b w:val="false"/>
+          <w:bCs w:val="false"/>
+          <w:sz w:val="24"/>
+          <w:szCs w:val="24"/>
+        </w:rPr>
+        <w:t xml:space="preserve">- </w:t>
+      </w:r>
+      <w:r>
+        <w:rPr>
+          <w:b/>
+          <w:bCs/>
+          <w:sz w:val="24"/>
+          <w:szCs w:val="24"/>
+        </w:rPr>
+        <w:t>Record Limit</w:t>
+      </w:r>
+      <w:r>
+        <w:rPr>
+          <w:b w:val="false"/>
+          <w:bCs w:val="false"/>
+          <w:sz w:val="24"/>
+          <w:szCs w:val="24"/>
+        </w:rPr>
+        <w:t>: Set a limit on the number of records included in the report (e.g., 1000).</w:t>
+      </w:r>
+    </w:p>
+    <w:p>
+      <w:pPr>
+        <w:pStyle w:val="LOnormal"/>
+        <w:jc w:val="left"/>
+        <w:rPr>
+          <w:b w:val="false"/>
+          <w:b w:val="false"/>
+          <w:bCs w:val="false"/>
+          <w:sz w:val="24"/>
+          <w:szCs w:val="24"/>
+        </w:rPr>
+      </w:pPr>
+      <w:r>
+        <w:rPr>
+          <w:b w:val="false"/>
+          <w:bCs w:val="false"/>
+          <w:sz w:val="24"/>
+          <w:szCs w:val="24"/>
+        </w:rPr>
+        <w:t xml:space="preserve">- </w:t>
+      </w:r>
+      <w:r>
+        <w:rPr>
+          <w:b/>
+          <w:bCs/>
+          <w:sz w:val="24"/>
+          <w:szCs w:val="24"/>
+        </w:rPr>
+        <w:t>Email Body</w:t>
+      </w:r>
+      <w:r>
+        <w:rPr>
+          <w:b w:val="false"/>
+          <w:bCs w:val="false"/>
+          <w:sz w:val="24"/>
+          <w:szCs w:val="24"/>
+        </w:rPr>
+        <w:t>: Add custom content to appear in the body of the email. You can use HTML or plain text.</w:t>
+      </w:r>
+    </w:p>
+    <w:p>
+      <w:pPr>
+        <w:pStyle w:val="LOnormal"/>
+        <w:jc w:val="left"/>
+        <w:rPr>
+          <w:b w:val="false"/>
+          <w:b w:val="false"/>
+          <w:bCs w:val="false"/>
+          <w:sz w:val="24"/>
+          <w:szCs w:val="24"/>
+        </w:rPr>
+      </w:pPr>
+      <w:r>
+        <w:rPr>
+          <w:b w:val="false"/>
+          <w:bCs w:val="false"/>
+          <w:sz w:val="24"/>
+          <w:szCs w:val="24"/>
+        </w:rPr>
+        <w:t xml:space="preserve">- </w:t>
+      </w:r>
+      <w:r>
+        <w:rPr>
+          <w:b/>
+          <w:bCs/>
+          <w:sz w:val="24"/>
+          <w:szCs w:val="24"/>
+        </w:rPr>
+        <w:t>Active</w:t>
+      </w:r>
+      <w:r>
+        <w:rPr>
+          <w:b w:val="false"/>
+          <w:bCs w:val="false"/>
+          <w:sz w:val="24"/>
+          <w:szCs w:val="24"/>
+        </w:rPr>
+        <w:t>: Enable or disable the schedule using this checkbox. Only active schedules will be executed.</w:t>
+      </w:r>
+    </w:p>
+    <w:p>
+      <w:pPr>
+        <w:pStyle w:val="LOnormal"/>
+        <w:jc w:val="left"/>
+        <w:rPr>
+          <w:b w:val="false"/>
+          <w:b w:val="false"/>
+          <w:bCs w:val="false"/>
+          <w:sz w:val="24"/>
+          <w:szCs w:val="24"/>
+        </w:rPr>
+      </w:pPr>
+      <w:r>
+        <w:rPr>
+          <w:b w:val="false"/>
+          <w:bCs w:val="false"/>
+          <w:sz w:val="24"/>
+          <w:szCs w:val="24"/>
+        </w:rPr>
+      </w:r>
+    </w:p>
+    <w:p>
+      <w:pPr>
+        <w:pStyle w:val="LOnormal"/>
+        <w:jc w:val="left"/>
+        <w:rPr>
+          <w:b/>
+          <w:b/>
+          <w:bCs/>
+          <w:sz w:val="24"/>
+          <w:szCs w:val="24"/>
+        </w:rPr>
+      </w:pPr>
+      <w:r>
+        <w:rPr>
+          <w:b/>
+          <w:bCs/>
+          <w:sz w:val="24"/>
+          <w:szCs w:val="24"/>
+        </w:rPr>
+        <w:t>6. View Saved Scheduled Reports</w:t>
+      </w:r>
+    </w:p>
+    <w:p>
+      <w:pPr>
+        <w:pStyle w:val="LOnormal"/>
+        <w:jc w:val="left"/>
+        <w:rPr>
+          <w:b w:val="false"/>
+          <w:b w:val="false"/>
+          <w:bCs w:val="false"/>
+          <w:sz w:val="24"/>
+          <w:szCs w:val="24"/>
+        </w:rPr>
+      </w:pPr>
+      <w:r>
+        <w:rPr>
+          <w:b w:val="false"/>
+          <w:bCs w:val="false"/>
+          <w:sz w:val="24"/>
+          <w:szCs w:val="24"/>
+        </w:rPr>
+        <w:tab/>
+        <w:t xml:space="preserve">Saved scheduled report can be accessed in the </w:t>
+      </w:r>
+      <w:r>
+        <w:rPr>
+          <w:b/>
+          <w:bCs/>
+          <w:sz w:val="24"/>
+          <w:szCs w:val="24"/>
+        </w:rPr>
+        <w:t>Scheduled Report List</w:t>
+      </w:r>
+      <w:r>
+        <w:rPr>
+          <w:b w:val="false"/>
+          <w:bCs w:val="false"/>
+          <w:sz w:val="24"/>
+          <w:szCs w:val="24"/>
+        </w:rPr>
+        <w:t>.</w:t>
+      </w:r>
+    </w:p>
+    <w:p>
+      <w:pPr>
+        <w:pStyle w:val="LOnormal"/>
+        <w:jc w:val="left"/>
+        <w:rPr>
+          <w:b w:val="false"/>
+          <w:b w:val="false"/>
+          <w:bCs w:val="false"/>
+          <w:sz w:val="24"/>
+          <w:szCs w:val="24"/>
+        </w:rPr>
+      </w:pPr>
+      <w:r>
+        <w:rPr>
+          <w:b w:val="false"/>
+          <w:bCs w:val="false"/>
+          <w:sz w:val="24"/>
+          <w:szCs w:val="24"/>
+        </w:rPr>
+      </w:r>
+    </w:p>
+    <w:p>
+      <w:pPr>
+        <w:pStyle w:val="LOnormal"/>
+        <w:jc w:val="left"/>
+        <w:rPr>
+          <w:b/>
+          <w:b/>
+          <w:bCs/>
+          <w:sz w:val="24"/>
+          <w:szCs w:val="24"/>
+        </w:rPr>
+      </w:pPr>
+      <w:r>
+        <w:rPr>
+          <w:b/>
+          <w:bCs/>
+          <w:sz w:val="24"/>
+          <w:szCs w:val="24"/>
+        </w:rPr>
+        <w:t>7. Edit or Delete Scheduled Reports</w:t>
+      </w:r>
+    </w:p>
+    <w:p>
+      <w:pPr>
+        <w:pStyle w:val="LOnormal"/>
+        <w:jc w:val="left"/>
+        <w:rPr>
+          <w:b/>
+          <w:b/>
+          <w:bCs/>
+          <w:sz w:val="24"/>
+          <w:szCs w:val="24"/>
+        </w:rPr>
+      </w:pPr>
+      <w:r>
+        <w:rPr>
+          <w:b/>
+          <w:bCs/>
+          <w:sz w:val="24"/>
+          <w:szCs w:val="24"/>
+        </w:rPr>
+        <w:tab/>
+      </w:r>
+      <w:r>
+        <w:rPr>
+          <w:b w:val="false"/>
+          <w:bCs w:val="false"/>
+          <w:sz w:val="24"/>
+          <w:szCs w:val="24"/>
+        </w:rPr>
+        <w:t>Modify or remove scheduled report from the list.</w:t>
+      </w:r>
+    </w:p>
+    <w:p>
+      <w:pPr>
+        <w:pStyle w:val="LOnormal"/>
+        <w:jc w:val="left"/>
+        <w:rPr>
+          <w:b w:val="false"/>
+          <w:b w:val="false"/>
+          <w:bCs w:val="false"/>
+        </w:rPr>
+      </w:pPr>
+      <w:r>
+        <w:rPr>
+          <w:b/>
+          <w:bCs/>
+          <w:sz w:val="24"/>
+          <w:szCs w:val="24"/>
+        </w:rPr>
+      </w:r>
+    </w:p>
+    <w:p>
+      <w:pPr>
+        <w:pStyle w:val="LOnormal"/>
+        <w:jc w:val="left"/>
+        <w:rPr>
+          <w:b/>
+          <w:b/>
+          <w:bCs/>
+          <w:sz w:val="24"/>
+          <w:szCs w:val="24"/>
+        </w:rPr>
+      </w:pPr>
+      <w:r>
+        <w:rPr>
+          <w:b/>
+          <w:bCs/>
+          <w:sz w:val="24"/>
+          <w:szCs w:val="24"/>
+        </w:rPr>
+        <w:t>Publishing Translations</w:t>
+      </w:r>
+    </w:p>
+    <w:p>
+      <w:pPr>
+        <w:pStyle w:val="LOnormal"/>
+        <w:jc w:val="left"/>
+        <w:rPr>
+          <w:b/>
+          <w:b/>
+          <w:bCs/>
+          <w:sz w:val="24"/>
+          <w:szCs w:val="24"/>
+        </w:rPr>
+      </w:pPr>
+      <w:r>
+        <w:rPr>
+          <w:b/>
+          <w:bCs/>
+          <w:sz w:val="24"/>
+          <w:szCs w:val="24"/>
+        </w:rPr>
+      </w:r>
+    </w:p>
+    <w:p>
+      <w:pPr>
+        <w:pStyle w:val="LOnormal"/>
+        <w:jc w:val="left"/>
+        <w:rPr>
+          <w:b w:val="false"/>
+          <w:b w:val="false"/>
+          <w:bCs w:val="false"/>
+          <w:sz w:val="22"/>
+          <w:szCs w:val="22"/>
+        </w:rPr>
+      </w:pPr>
+      <w:r>
+        <w:rPr>
+          <w:b w:val="false"/>
+          <w:bCs w:val="false"/>
+          <w:sz w:val="22"/>
+          <w:szCs w:val="22"/>
+        </w:rPr>
+        <w:tab/>
+        <w:t>If your application includes language files for translations, you can publish the translation files using the following command:</w:t>
+      </w:r>
+    </w:p>
+    <w:p>
+      <w:pPr>
+        <w:pStyle w:val="LOnormal"/>
+        <w:jc w:val="left"/>
+        <w:rPr>
+          <w:b/>
+          <w:b/>
+          <w:bCs/>
+          <w:sz w:val="24"/>
+          <w:szCs w:val="24"/>
+        </w:rPr>
+      </w:pPr>
+      <w:r>
+        <w:rPr>
+          <w:b/>
+          <w:bCs/>
+          <w:sz w:val="24"/>
+          <w:szCs w:val="24"/>
+        </w:rPr>
+        <w:tab/>
+        <w:t>php artisan vendor:publish --tag=translations</w:t>
       </w:r>
     </w:p>
     <w:p>
@@ -1357,7 +3362,7 @@
     </w:p>
     <w:p>
       <w:pPr>
-        <w:pStyle w:val="Normal1"/>
+        <w:pStyle w:val="LOnormal"/>
         <w:rPr/>
       </w:pPr>
       <w:r>
@@ -1386,7 +3391,7 @@
           <w:szCs w:val="26"/>
         </w:rPr>
         <w:drawing>
-          <wp:anchor behindDoc="0" distT="0" distB="0" distL="0" distR="0" simplePos="0" locked="0" layoutInCell="0" allowOverlap="1" relativeHeight="4">
+          <wp:anchor behindDoc="0" distT="0" distB="0" distL="0" distR="0" simplePos="0" locked="0" layoutInCell="0" allowOverlap="1" relativeHeight="6">
             <wp:simplePos x="0" y="0"/>
             <wp:positionH relativeFrom="column">
               <wp:align>center</wp:align>
@@ -1394,7 +3399,7 @@
             <wp:positionV relativeFrom="paragraph">
               <wp:posOffset>635</wp:posOffset>
             </wp:positionV>
-            <wp:extent cx="5731510" cy="7009765"/>
+            <wp:extent cx="5731510" cy="7472680"/>
             <wp:effectExtent l="0" t="0" r="0" b="0"/>
             <wp:wrapSquare wrapText="largest"/>
             <wp:docPr id="1" name="Image3" descr=""/>
@@ -1411,7 +3416,7 @@
                     </pic:cNvPicPr>
                   </pic:nvPicPr>
                   <pic:blipFill>
-                    <a:blip r:embed="rId4"/>
+                    <a:blip r:embed="rId2"/>
                     <a:stretch>
                       <a:fillRect/>
                     </a:stretch>
@@ -1419,7 +3424,7 @@
                   <pic:spPr bwMode="auto">
                     <a:xfrm>
                       <a:off x="0" y="0"/>
-                      <a:ext cx="5731510" cy="7009765"/>
+                      <a:ext cx="5731510" cy="7472680"/>
                     </a:xfrm>
                     <a:prstGeom prst="rect">
                       <a:avLst/>
@@ -1489,31 +3494,13 @@
     </w:p>
     <w:p>
       <w:pPr>
-        <w:pStyle w:val="Normal1"/>
-        <w:rPr/>
-      </w:pPr>
-      <w:r>
-        <w:rPr/>
-      </w:r>
-    </w:p>
-    <w:p>
-      <w:pPr>
-        <w:pStyle w:val="Heading3"/>
-        <w:keepNext w:val="false"/>
-        <w:keepLines w:val="false"/>
-        <w:spacing w:lineRule="auto" w:line="240" w:before="280" w:after="80"/>
-        <w:rPr>
-          <w:b/>
-          <w:b/>
-          <w:sz w:val="34"/>
-          <w:szCs w:val="34"/>
-        </w:rPr>
-      </w:pPr>
-      <w:bookmarkStart w:id="16" w:name="_15n91f7fqp6k"/>
-      <w:bookmarkEnd w:id="16"/>
-      <w:r>
+        <w:pStyle w:val="LOnormal"/>
+        <w:rPr/>
+      </w:pPr>
+      <w:r>
+        <w:rPr/>
         <w:drawing>
-          <wp:anchor behindDoc="0" distT="0" distB="0" distL="0" distR="0" simplePos="0" locked="0" layoutInCell="0" allowOverlap="1" relativeHeight="2">
+          <wp:anchor behindDoc="0" distT="0" distB="0" distL="0" distR="0" simplePos="0" locked="0" layoutInCell="0" allowOverlap="1" relativeHeight="7">
             <wp:simplePos x="0" y="0"/>
             <wp:positionH relativeFrom="column">
               <wp:align>center</wp:align>
@@ -1521,7 +3508,7 @@
             <wp:positionV relativeFrom="paragraph">
               <wp:posOffset>635</wp:posOffset>
             </wp:positionV>
-            <wp:extent cx="5731510" cy="1558290"/>
+            <wp:extent cx="5731510" cy="2485390"/>
             <wp:effectExtent l="0" t="0" r="0" b="0"/>
             <wp:wrapSquare wrapText="largest"/>
             <wp:docPr id="2" name="Image1" descr=""/>
@@ -1538,7 +3525,7 @@
                     </pic:cNvPicPr>
                   </pic:nvPicPr>
                   <pic:blipFill>
-                    <a:blip r:embed="rId5"/>
+                    <a:blip r:embed="rId3"/>
                     <a:stretch>
                       <a:fillRect/>
                     </a:stretch>
@@ -1546,7 +3533,7 @@
                   <pic:spPr bwMode="auto">
                     <a:xfrm>
                       <a:off x="0" y="0"/>
-                      <a:ext cx="5731510" cy="1558290"/>
+                      <a:ext cx="5731510" cy="2485390"/>
                     </a:xfrm>
                     <a:prstGeom prst="rect">
                       <a:avLst/>
@@ -1558,6 +3545,22 @@
           </wp:anchor>
         </w:drawing>
       </w:r>
+    </w:p>
+    <w:p>
+      <w:pPr>
+        <w:pStyle w:val="Heading3"/>
+        <w:keepNext w:val="false"/>
+        <w:keepLines w:val="false"/>
+        <w:spacing w:lineRule="auto" w:line="240" w:before="280" w:after="80"/>
+        <w:rPr>
+          <w:b/>
+          <w:b/>
+          <w:sz w:val="34"/>
+          <w:szCs w:val="34"/>
+        </w:rPr>
+      </w:pPr>
+      <w:bookmarkStart w:id="16" w:name="_15n91f7fqp6k"/>
+      <w:bookmarkEnd w:id="16"/>
       <w:r>
         <w:rPr>
           <w:b/>
@@ -1570,13 +3573,38 @@
     </w:p>
     <w:p>
       <w:pPr>
-        <w:pStyle w:val="Normal1"/>
-        <w:rPr/>
-      </w:pPr>
-      <w:r>
-        <w:rPr/>
+        <w:pStyle w:val="LOnormal"/>
+        <w:rPr/>
+      </w:pPr>
+      <w:r>
+        <w:rPr/>
+      </w:r>
+    </w:p>
+    <w:p>
+      <w:pPr>
+        <w:pStyle w:val="LOnormal"/>
+        <w:rPr/>
+      </w:pPr>
+      <w:r>
+        <w:rPr/>
+      </w:r>
+    </w:p>
+    <w:p>
+      <w:pPr>
+        <w:pStyle w:val="Heading3"/>
+        <w:keepNext w:val="false"/>
+        <w:keepLines w:val="false"/>
+        <w:spacing w:lineRule="auto" w:line="240" w:before="280" w:after="80"/>
+        <w:rPr>
+          <w:b/>
+          <w:b/>
+          <w:sz w:val="34"/>
+          <w:szCs w:val="34"/>
+        </w:rPr>
+      </w:pPr>
+      <w:r>
         <w:drawing>
-          <wp:anchor behindDoc="0" distT="0" distB="0" distL="0" distR="0" simplePos="0" locked="0" layoutInCell="0" allowOverlap="1" relativeHeight="3">
+          <wp:anchor behindDoc="0" distT="0" distB="0" distL="0" distR="0" simplePos="0" locked="0" layoutInCell="0" allowOverlap="1" relativeHeight="2">
             <wp:simplePos x="0" y="0"/>
             <wp:positionH relativeFrom="column">
               <wp:align>center</wp:align>
@@ -1601,6 +3629,217 @@
                     </pic:cNvPicPr>
                   </pic:nvPicPr>
                   <pic:blipFill>
+                    <a:blip r:embed="rId4"/>
+                    <a:stretch>
+                      <a:fillRect/>
+                    </a:stretch>
+                  </pic:blipFill>
+                  <pic:spPr bwMode="auto">
+                    <a:xfrm>
+                      <a:off x="0" y="0"/>
+                      <a:ext cx="5731510" cy="2325370"/>
+                    </a:xfrm>
+                    <a:prstGeom prst="rect">
+                      <a:avLst/>
+                    </a:prstGeom>
+                  </pic:spPr>
+                </pic:pic>
+              </a:graphicData>
+            </a:graphic>
+          </wp:anchor>
+        </w:drawing>
+      </w:r>
+      <w:r>
+        <w:rPr>
+          <w:b/>
+          <w:color w:val="000000"/>
+          <w:sz w:val="26"/>
+          <w:szCs w:val="26"/>
+        </w:rPr>
+        <w:t>Log List</w:t>
+      </w:r>
+      <w:r>
+        <w:rPr>
+          <w:b/>
+          <w:color w:val="000000"/>
+          <w:sz w:val="26"/>
+          <w:szCs w:val="26"/>
+        </w:rPr>
+        <w:t xml:space="preserve"> Screen</w:t>
+      </w:r>
+    </w:p>
+    <w:p>
+      <w:pPr>
+        <w:pStyle w:val="LOnormal"/>
+        <w:spacing w:lineRule="auto" w:line="240" w:before="280" w:after="80"/>
+        <w:rPr>
+          <w:b/>
+          <w:b/>
+          <w:sz w:val="34"/>
+          <w:szCs w:val="34"/>
+        </w:rPr>
+      </w:pPr>
+      <w:r>
+        <w:rPr>
+          <w:rFonts w:ascii="system-ui;apple-system;Segoe UI;Roboto;Helvetica Neue;Noto Sans;Liberation Sans;Arial;sans-serif;Apple Color Emoji;Segoe UI Emoji;Segoe UI Symbol;Noto Color Emoji" w:hAnsi="system-ui;apple-system;Segoe UI;Roboto;Helvetica Neue;Noto Sans;Liberation Sans;Arial;sans-serif;Apple Color Emoji;Segoe UI Emoji;Segoe UI Symbol;Noto Color Emoji"/>
+          <w:b w:val="false"/>
+          <w:i w:val="false"/>
+          <w:caps w:val="false"/>
+          <w:smallCaps w:val="false"/>
+          <w:color w:val="212529"/>
+          <w:spacing w:val="0"/>
+        </w:rPr>
+      </w:r>
+    </w:p>
+    <w:p>
+      <w:pPr>
+        <w:pStyle w:val="LOnormal"/>
+        <w:spacing w:lineRule="auto" w:line="240" w:before="280" w:after="80"/>
+        <w:rPr>
+          <w:b/>
+          <w:b/>
+          <w:sz w:val="34"/>
+          <w:szCs w:val="34"/>
+        </w:rPr>
+      </w:pPr>
+      <w:r>
+        <w:rPr/>
+      </w:r>
+    </w:p>
+    <w:p>
+      <w:pPr>
+        <w:pStyle w:val="Heading3"/>
+        <w:keepNext w:val="false"/>
+        <w:keepLines w:val="false"/>
+        <w:spacing w:lineRule="auto" w:line="240" w:before="280" w:after="80"/>
+        <w:rPr>
+          <w:b/>
+          <w:b/>
+          <w:sz w:val="34"/>
+          <w:szCs w:val="34"/>
+        </w:rPr>
+      </w:pPr>
+      <w:r>
+        <w:drawing>
+          <wp:anchor behindDoc="0" distT="0" distB="0" distL="0" distR="0" simplePos="0" locked="0" layoutInCell="0" allowOverlap="1" relativeHeight="3">
+            <wp:simplePos x="0" y="0"/>
+            <wp:positionH relativeFrom="column">
+              <wp:align>center</wp:align>
+            </wp:positionH>
+            <wp:positionV relativeFrom="paragraph">
+              <wp:posOffset>635</wp:posOffset>
+            </wp:positionV>
+            <wp:extent cx="5731510" cy="2616200"/>
+            <wp:effectExtent l="0" t="0" r="0" b="0"/>
+            <wp:wrapSquare wrapText="largest"/>
+            <wp:docPr id="4" name="Image4" descr=""/>
+            <wp:cNvGraphicFramePr>
+              <a:graphicFrameLocks xmlns:a="http://schemas.openxmlformats.org/drawingml/2006/main" noChangeAspect="1"/>
+            </wp:cNvGraphicFramePr>
+            <a:graphic xmlns:a="http://schemas.openxmlformats.org/drawingml/2006/main">
+              <a:graphicData uri="http://schemas.openxmlformats.org/drawingml/2006/picture">
+                <pic:pic xmlns:pic="http://schemas.openxmlformats.org/drawingml/2006/picture">
+                  <pic:nvPicPr>
+                    <pic:cNvPr id="4" name="Image4" descr=""/>
+                    <pic:cNvPicPr>
+                      <a:picLocks noChangeAspect="1" noChangeArrowheads="1"/>
+                    </pic:cNvPicPr>
+                  </pic:nvPicPr>
+                  <pic:blipFill>
+                    <a:blip r:embed="rId5"/>
+                    <a:stretch>
+                      <a:fillRect/>
+                    </a:stretch>
+                  </pic:blipFill>
+                  <pic:spPr bwMode="auto">
+                    <a:xfrm>
+                      <a:off x="0" y="0"/>
+                      <a:ext cx="5731510" cy="2616200"/>
+                    </a:xfrm>
+                    <a:prstGeom prst="rect">
+                      <a:avLst/>
+                    </a:prstGeom>
+                  </pic:spPr>
+                </pic:pic>
+              </a:graphicData>
+            </a:graphic>
+          </wp:anchor>
+        </w:drawing>
+      </w:r>
+      <w:r>
+        <w:rPr>
+          <w:b/>
+          <w:color w:val="000000"/>
+          <w:sz w:val="26"/>
+          <w:szCs w:val="26"/>
+        </w:rPr>
+        <w:t>Scheduled Report List</w:t>
+      </w:r>
+      <w:r>
+        <w:rPr>
+          <w:b/>
+          <w:color w:val="000000"/>
+          <w:sz w:val="26"/>
+          <w:szCs w:val="26"/>
+        </w:rPr>
+        <w:t xml:space="preserve"> Screen </w:t>
+      </w:r>
+    </w:p>
+    <w:p>
+      <w:pPr>
+        <w:pStyle w:val="LOnormal"/>
+        <w:spacing w:lineRule="auto" w:line="240" w:before="280" w:after="80"/>
+        <w:rPr>
+          <w:b/>
+          <w:b/>
+          <w:sz w:val="34"/>
+          <w:szCs w:val="34"/>
+        </w:rPr>
+      </w:pPr>
+      <w:r>
+        <w:rPr/>
+      </w:r>
+    </w:p>
+    <w:p>
+      <w:pPr>
+        <w:pStyle w:val="Heading3"/>
+        <w:keepNext w:val="false"/>
+        <w:keepLines w:val="false"/>
+        <w:spacing w:lineRule="auto" w:line="240" w:before="280" w:after="80"/>
+        <w:rPr>
+          <w:b/>
+          <w:b/>
+          <w:sz w:val="34"/>
+          <w:szCs w:val="34"/>
+        </w:rPr>
+      </w:pPr>
+      <w:r>
+        <w:drawing>
+          <wp:anchor behindDoc="0" distT="0" distB="0" distL="0" distR="0" simplePos="0" locked="0" layoutInCell="0" allowOverlap="1" relativeHeight="4">
+            <wp:simplePos x="0" y="0"/>
+            <wp:positionH relativeFrom="column">
+              <wp:align>center</wp:align>
+            </wp:positionH>
+            <wp:positionV relativeFrom="paragraph">
+              <wp:posOffset>635</wp:posOffset>
+            </wp:positionV>
+            <wp:extent cx="5731510" cy="1622425"/>
+            <wp:effectExtent l="0" t="0" r="0" b="0"/>
+            <wp:wrapSquare wrapText="largest"/>
+            <wp:docPr id="5" name="Image5" descr=""/>
+            <wp:cNvGraphicFramePr>
+              <a:graphicFrameLocks xmlns:a="http://schemas.openxmlformats.org/drawingml/2006/main" noChangeAspect="1"/>
+            </wp:cNvGraphicFramePr>
+            <a:graphic xmlns:a="http://schemas.openxmlformats.org/drawingml/2006/main">
+              <a:graphicData uri="http://schemas.openxmlformats.org/drawingml/2006/picture">
+                <pic:pic xmlns:pic="http://schemas.openxmlformats.org/drawingml/2006/picture">
+                  <pic:nvPicPr>
+                    <pic:cNvPr id="5" name="Image5" descr=""/>
+                    <pic:cNvPicPr>
+                      <a:picLocks noChangeAspect="1" noChangeArrowheads="1"/>
+                    </pic:cNvPicPr>
+                  </pic:nvPicPr>
+                  <pic:blipFill>
                     <a:blip r:embed="rId6"/>
                     <a:stretch>
                       <a:fillRect/>
@@ -1609,7 +3848,100 @@
                   <pic:spPr bwMode="auto">
                     <a:xfrm>
                       <a:off x="0" y="0"/>
-                      <a:ext cx="5731510" cy="2325370"/>
+                      <a:ext cx="5731510" cy="1622425"/>
+                    </a:xfrm>
+                    <a:prstGeom prst="rect">
+                      <a:avLst/>
+                    </a:prstGeom>
+                  </pic:spPr>
+                </pic:pic>
+              </a:graphicData>
+            </a:graphic>
+          </wp:anchor>
+        </w:drawing>
+      </w:r>
+      <w:r>
+        <w:rPr>
+          <w:b/>
+          <w:color w:val="000000"/>
+          <w:sz w:val="26"/>
+          <w:szCs w:val="26"/>
+        </w:rPr>
+        <w:t>Add Scheduled Report</w:t>
+      </w:r>
+      <w:r>
+        <w:rPr>
+          <w:b/>
+          <w:color w:val="000000"/>
+          <w:sz w:val="26"/>
+          <w:szCs w:val="26"/>
+        </w:rPr>
+        <w:t xml:space="preserve"> Screen </w:t>
+      </w:r>
+    </w:p>
+    <w:p>
+      <w:pPr>
+        <w:pStyle w:val="LOnormal"/>
+        <w:spacing w:lineRule="auto" w:line="240" w:before="280" w:after="80"/>
+        <w:rPr>
+          <w:b/>
+          <w:b/>
+          <w:sz w:val="34"/>
+          <w:szCs w:val="34"/>
+        </w:rPr>
+      </w:pPr>
+      <w:r>
+        <w:rPr/>
+      </w:r>
+    </w:p>
+    <w:p>
+      <w:pPr>
+        <w:pStyle w:val="LOnormal"/>
+        <w:spacing w:lineRule="auto" w:line="240" w:before="280" w:after="80"/>
+        <w:rPr>
+          <w:b/>
+          <w:b/>
+          <w:sz w:val="34"/>
+          <w:szCs w:val="34"/>
+        </w:rPr>
+      </w:pPr>
+      <w:r>
+        <w:rPr/>
+        <w:drawing>
+          <wp:anchor behindDoc="0" distT="0" distB="0" distL="0" distR="0" simplePos="0" locked="0" layoutInCell="0" allowOverlap="1" relativeHeight="5">
+            <wp:simplePos x="0" y="0"/>
+            <wp:positionH relativeFrom="column">
+              <wp:align>center</wp:align>
+            </wp:positionH>
+            <wp:positionV relativeFrom="paragraph">
+              <wp:posOffset>635</wp:posOffset>
+            </wp:positionV>
+            <wp:extent cx="5731510" cy="2485390"/>
+            <wp:effectExtent l="0" t="0" r="0" b="0"/>
+            <wp:wrapSquare wrapText="largest"/>
+            <wp:docPr id="6" name="Image6" descr=""/>
+            <wp:cNvGraphicFramePr>
+              <a:graphicFrameLocks xmlns:a="http://schemas.openxmlformats.org/drawingml/2006/main" noChangeAspect="1"/>
+            </wp:cNvGraphicFramePr>
+            <a:graphic xmlns:a="http://schemas.openxmlformats.org/drawingml/2006/main">
+              <a:graphicData uri="http://schemas.openxmlformats.org/drawingml/2006/picture">
+                <pic:pic xmlns:pic="http://schemas.openxmlformats.org/drawingml/2006/picture">
+                  <pic:nvPicPr>
+                    <pic:cNvPr id="6" name="Image6" descr=""/>
+                    <pic:cNvPicPr>
+                      <a:picLocks noChangeAspect="1" noChangeArrowheads="1"/>
+                    </pic:cNvPicPr>
+                  </pic:nvPicPr>
+                  <pic:blipFill>
+                    <a:blip r:embed="rId7"/>
+                    <a:stretch>
+                      <a:fillRect/>
+                    </a:stretch>
+                  </pic:blipFill>
+                  <pic:spPr bwMode="auto">
+                    <a:xfrm>
+                      <a:off x="0" y="0"/>
+                      <a:ext cx="5731510" cy="2485390"/>
                     </a:xfrm>
                     <a:prstGeom prst="rect">
                       <a:avLst/>
@@ -2371,6 +4703,7 @@
     <w:qFormat/>
     <w:pPr>
       <w:widowControl/>
+      <w:suppressAutoHyphens w:val="true"/>
       <w:bidi w:val="0"/>
       <w:spacing w:lineRule="auto" w:line="276" w:before="0" w:after="0"/>
       <w:jc w:val="left"/>
@@ -2386,8 +4719,8 @@
   </w:style>
   <w:style w:type="paragraph" w:styleId="Heading1">
     <w:name w:val="Heading 1"/>
-    <w:basedOn w:val="Normal1"/>
-    <w:next w:val="Normal1"/>
+    <w:basedOn w:val="LOnormal"/>
+    <w:next w:val="LOnormal"/>
     <w:qFormat/>
     <w:pPr>
       <w:keepNext w:val="true"/>
@@ -2402,8 +4735,8 @@
   </w:style>
   <w:style w:type="paragraph" w:styleId="Heading2">
     <w:name w:val="Heading 2"/>
-    <w:basedOn w:val="Normal1"/>
-    <w:next w:val="Normal1"/>
+    <w:basedOn w:val="LOnormal"/>
+    <w:next w:val="LOnormal"/>
     <w:qFormat/>
     <w:pPr>
       <w:keepNext w:val="true"/>
@@ -2419,8 +4752,8 @@
   </w:style>
   <w:style w:type="paragraph" w:styleId="Heading3">
     <w:name w:val="Heading 3"/>
-    <w:basedOn w:val="Normal1"/>
-    <w:next w:val="Normal1"/>
+    <w:basedOn w:val="LOnormal"/>
+    <w:next w:val="LOnormal"/>
     <w:qFormat/>
     <w:pPr>
       <w:keepNext w:val="true"/>
@@ -2437,8 +4770,8 @@
   </w:style>
   <w:style w:type="paragraph" w:styleId="Heading4">
     <w:name w:val="Heading 4"/>
-    <w:basedOn w:val="Normal1"/>
-    <w:next w:val="Normal1"/>
+    <w:basedOn w:val="LOnormal"/>
+    <w:next w:val="LOnormal"/>
     <w:qFormat/>
     <w:pPr>
       <w:keepNext w:val="true"/>
@@ -2454,8 +4787,8 @@
   </w:style>
   <w:style w:type="paragraph" w:styleId="Heading5">
     <w:name w:val="Heading 5"/>
-    <w:basedOn w:val="Normal1"/>
-    <w:next w:val="Normal1"/>
+    <w:basedOn w:val="LOnormal"/>
+    <w:next w:val="LOnormal"/>
     <w:qFormat/>
     <w:pPr>
       <w:keepNext w:val="true"/>
@@ -2471,8 +4804,8 @@
   </w:style>
   <w:style w:type="paragraph" w:styleId="Heading6">
     <w:name w:val="Heading 6"/>
-    <w:basedOn w:val="Normal1"/>
-    <w:next w:val="Normal1"/>
+    <w:basedOn w:val="LOnormal"/>
+    <w:next w:val="LOnormal"/>
     <w:qFormat/>
     <w:pPr>
       <w:keepNext w:val="true"/>
@@ -2508,6 +4841,11 @@
       <w:b/>
       <w:bCs/>
     </w:rPr>
+  </w:style>
+  <w:style w:type="character" w:styleId="NumberingSymbols">
+    <w:name w:val="Numbering Symbols"/>
+    <w:qFormat/>
+    <w:rPr/>
   </w:style>
   <w:style w:type="paragraph" w:styleId="Heading">
     <w:name w:val="Heading"/>
@@ -2567,11 +4905,12 @@
       <w:rFonts w:cs="Lohit Devanagari"/>
     </w:rPr>
   </w:style>
-  <w:style w:type="paragraph" w:styleId="Normal1" w:default="1">
+  <w:style w:type="paragraph" w:styleId="LOnormal" w:default="1">
     <w:name w:val="LO-normal"/>
     <w:qFormat/>
     <w:pPr>
       <w:widowControl/>
+      <w:suppressAutoHyphens w:val="true"/>
       <w:bidi w:val="0"/>
       <w:spacing w:lineRule="auto" w:line="276" w:before="0" w:after="0"/>
       <w:jc w:val="left"/>
@@ -2587,8 +4926,8 @@
   </w:style>
   <w:style w:type="paragraph" w:styleId="Title">
     <w:name w:val="Title"/>
-    <w:basedOn w:val="Normal1"/>
-    <w:next w:val="Normal1"/>
+    <w:basedOn w:val="LOnormal"/>
+    <w:next w:val="LOnormal"/>
     <w:qFormat/>
     <w:pPr>
       <w:keepNext w:val="true"/>
@@ -2603,8 +4942,8 @@
   </w:style>
   <w:style w:type="paragraph" w:styleId="Subtitle">
     <w:name w:val="Subtitle"/>
-    <w:basedOn w:val="Normal1"/>
-    <w:next w:val="Normal1"/>
+    <w:basedOn w:val="LOnormal"/>
+    <w:next w:val="LOnormal"/>
     <w:qFormat/>
     <w:pPr>
       <w:keepNext w:val="true"/>

</xml_diff>